<commit_message>
revisi 3 & 4
</commit_message>
<xml_diff>
--- a/Revisi 2/PERANCANGAN SISTEM PENDETEKSI EMOSI SISWA MENGGUNAKAN METODE CONVOLUTION NEURAL NETWORK UNTUK MENINGKATKAN PENGELOLAAN KELAS DALAM PROSES PEMBELAJARAN DI SMAN 5 BUKITTINGGI.docx
+++ b/Revisi 2/PERANCANGAN SISTEM PENDETEKSI EMOSI SISWA MENGGUNAKAN METODE CONVOLUTION NEURAL NETWORK UNTUK MENINGKATKAN PENGELOLAAN KELAS DALAM PROSES PEMBELAJARAN DI SMAN 5 BUKITTINGGI.docx
@@ -10,7 +10,7 @@
           <w:rFonts w:ascii="Times New Roman" w:hAnsi="Times New Roman" w:cs="Times New Roman"/>
           <w:b/>
           <w:bCs/>
-          <w:sz w:val="28"/>
+          <w:sz w:val="24"/>
           <w:szCs w:val="24"/>
           <w:lang w:val="en-US"/>
         </w:rPr>
@@ -20,7 +20,7 @@
           <w:rFonts w:ascii="Times New Roman" w:hAnsi="Times New Roman" w:cs="Times New Roman"/>
           <w:b/>
           <w:bCs/>
-          <w:sz w:val="28"/>
+          <w:sz w:val="24"/>
           <w:szCs w:val="24"/>
           <w:lang w:val="en-US"/>
         </w:rPr>
@@ -32,35 +32,74 @@
           <w:rFonts w:ascii="Times New Roman" w:hAnsi="Times New Roman" w:cs="Times New Roman"/>
           <w:b/>
           <w:bCs/>
-          <w:sz w:val="28"/>
-          <w:szCs w:val="24"/>
-          <w:lang w:val="en-US"/>
-        </w:rPr>
-        <w:t>PERANCANGAN SISTEM PENDETEKSI EMOSI SISWA</w:t>
-      </w:r>
-      <w:r>
+          <w:sz w:val="24"/>
+          <w:szCs w:val="24"/>
+          <w:lang w:val="en-US"/>
+        </w:rPr>
+        <w:t>PERANCANGAN SISTEM PENDETEKSI EMOSI SISWA MENGGUNAKAN METODE CONVOLUTION NEURAL NETWORK UNTUK MENINGKATKAN PENGELOLAAN KELAS DALAM PROSES PEMBELAJARAN DI SMAN 5 BUKITTINGGI</w:t>
+      </w:r>
+      <w:bookmarkEnd w:id="0"/>
+    </w:p>
+    <w:p>
+      <w:pPr>
+        <w:spacing w:after="60" w:line="360" w:lineRule="auto"/>
+        <w:jc w:val="center"/>
         <w:rPr>
           <w:rFonts w:ascii="Times New Roman" w:hAnsi="Times New Roman" w:cs="Times New Roman"/>
           <w:b/>
           <w:bCs/>
-          <w:sz w:val="28"/>
-          <w:szCs w:val="24"/>
-          <w:lang w:val="en-US"/>
-        </w:rPr>
-        <w:t xml:space="preserve"> </w:t>
-      </w:r>
+          <w:sz w:val="24"/>
+          <w:szCs w:val="24"/>
+          <w:lang w:val="en-US"/>
+        </w:rPr>
+      </w:pPr>
       <w:r>
         <w:rPr>
           <w:rFonts w:ascii="Times New Roman" w:hAnsi="Times New Roman" w:cs="Times New Roman"/>
           <w:b/>
           <w:bCs/>
-          <w:sz w:val="28"/>
-          <w:szCs w:val="24"/>
-          <w:lang w:val="en-US"/>
-        </w:rPr>
-        <w:t>MENGGUNAKAN METODE CONVOLUTION NEURAL NETWORK UNTUK MENINGKATKAN PENGELOLAAN KELAS DALAM PROSES PEMBELAJARAN DI SMAN 5 BUKITTINGGI</w:t>
-      </w:r>
-      <w:bookmarkEnd w:id="0"/>
+          <w:sz w:val="24"/>
+          <w:szCs w:val="24"/>
+          <w:lang w:val="id-ID"/>
+        </w:rPr>
+        <w:t>PROPOSAL</w:t>
+      </w:r>
+      <w:r>
+        <w:rPr>
+          <w:rFonts w:ascii="Times New Roman" w:hAnsi="Times New Roman" w:cs="Times New Roman"/>
+          <w:b/>
+          <w:bCs/>
+          <w:sz w:val="24"/>
+          <w:szCs w:val="24"/>
+          <w:lang w:val="en-US"/>
+        </w:rPr>
+        <w:t xml:space="preserve"> PENELITIAN</w:t>
+      </w:r>
+    </w:p>
+    <w:p>
+      <w:pPr>
+        <w:spacing w:after="60" w:line="360" w:lineRule="auto"/>
+        <w:jc w:val="center"/>
+        <w:rPr>
+          <w:rFonts w:ascii="Times New Roman" w:eastAsia="Times New Roman" w:hAnsi="Times New Roman" w:cs="Times New Roman"/>
+          <w:i/>
+          <w:iCs/>
+          <w:sz w:val="24"/>
+          <w:szCs w:val="24"/>
+          <w:lang w:val="en-US"/>
+        </w:rPr>
+      </w:pPr>
+      <w:r>
+        <w:rPr>
+          <w:rFonts w:ascii="Times New Roman" w:eastAsia="Times New Roman" w:hAnsi="Times New Roman" w:cs="Times New Roman"/>
+          <w:i/>
+          <w:iCs/>
+          <w:sz w:val="24"/>
+          <w:szCs w:val="24"/>
+          <w:lang w:val="en-US"/>
+        </w:rPr>
+        <w:t>Diajukan Memenuhi Salah Satu Syarat Guna Mencapai Gelar Sarjana Pendidikkan Teknik Informatika dan Komputer Dalam Fakultas Tarbiyah dan Ilmu Keguruan</w:t>
+      </w:r>
     </w:p>
     <w:p>
       <w:pPr>
@@ -72,7 +111,6 @@
           <w:bCs/>
           <w:sz w:val="28"/>
           <w:szCs w:val="28"/>
-          <w:lang w:val="id-ID"/>
         </w:rPr>
       </w:pPr>
       <w:r>
@@ -80,61 +118,12 @@
           <w:rFonts w:ascii="Times New Roman" w:hAnsi="Times New Roman" w:cs="Times New Roman"/>
           <w:b/>
           <w:bCs/>
+          <w:noProof/>
           <w:sz w:val="28"/>
           <w:szCs w:val="28"/>
-          <w:lang w:val="id-ID"/>
-        </w:rPr>
-        <w:t>Proposal</w:t>
-      </w:r>
-    </w:p>
-    <w:p>
-      <w:pPr>
-        <w:spacing w:after="60" w:line="360" w:lineRule="auto"/>
-        <w:jc w:val="center"/>
-        <w:rPr>
-          <w:rFonts w:ascii="Times New Roman" w:eastAsia="Times New Roman" w:hAnsi="Times New Roman" w:cs="Times New Roman"/>
-          <w:i/>
-          <w:iCs/>
-          <w:sz w:val="28"/>
-          <w:szCs w:val="28"/>
-          <w:lang w:val="en-US"/>
-        </w:rPr>
-      </w:pPr>
-      <w:r>
-        <w:rPr>
-          <w:rFonts w:ascii="Times New Roman" w:eastAsia="Times New Roman" w:hAnsi="Times New Roman" w:cs="Times New Roman"/>
-          <w:i/>
-          <w:iCs/>
-          <w:sz w:val="28"/>
-          <w:szCs w:val="28"/>
-          <w:lang w:val="en-US"/>
-        </w:rPr>
-        <w:t>Diajukan Memenuhi Salah Satu Syarat Guna Mencapai Gelar Sarjana Pendidikkan Teknik Informatika dan Komputer Dalam Fakultas Tarbiyah dan Ilmu Keguruan</w:t>
-      </w:r>
-    </w:p>
-    <w:p>
-      <w:pPr>
-        <w:spacing w:after="60" w:line="360" w:lineRule="auto"/>
-        <w:jc w:val="center"/>
-        <w:rPr>
-          <w:rFonts w:ascii="Times New Roman" w:hAnsi="Times New Roman" w:cs="Times New Roman"/>
-          <w:b/>
-          <w:bCs/>
-          <w:sz w:val="28"/>
-          <w:szCs w:val="28"/>
-        </w:rPr>
-      </w:pPr>
-      <w:r>
-        <w:rPr>
-          <w:rFonts w:ascii="Times New Roman" w:hAnsi="Times New Roman" w:cs="Times New Roman"/>
-          <w:b/>
-          <w:bCs/>
-          <w:noProof/>
-          <w:sz w:val="28"/>
-          <w:szCs w:val="28"/>
         </w:rPr>
         <w:drawing>
-          <wp:inline distT="0" distB="0" distL="0" distR="0" wp14:anchorId="4B0191B9" wp14:editId="00DBBC81">
+          <wp:inline distT="0" distB="0" distL="0" distR="0" wp14:anchorId="4B0191B9" wp14:editId="54C005AC">
             <wp:extent cx="2216505" cy="2216505"/>
             <wp:effectExtent l="0" t="0" r="0" b="0"/>
             <wp:docPr id="1" name="Picture 1"/>
@@ -185,7 +174,7 @@
     </w:p>
     <w:p>
       <w:pPr>
-        <w:spacing w:after="60" w:line="360" w:lineRule="auto"/>
+        <w:spacing w:after="60" w:line="480" w:lineRule="auto"/>
         <w:jc w:val="center"/>
         <w:rPr>
           <w:rFonts w:ascii="Times New Roman" w:hAnsi="Times New Roman" w:cs="Times New Roman"/>
@@ -210,7 +199,7 @@
     </w:p>
     <w:p>
       <w:pPr>
-        <w:spacing w:after="60" w:line="360" w:lineRule="auto"/>
+        <w:spacing w:after="60" w:line="240" w:lineRule="auto"/>
         <w:jc w:val="center"/>
         <w:rPr>
           <w:rFonts w:ascii="Times New Roman" w:hAnsi="Times New Roman" w:cs="Times New Roman"/>
@@ -218,7 +207,8 @@
           <w:bCs/>
           <w:sz w:val="24"/>
           <w:szCs w:val="24"/>
-          <w:lang w:val="id-ID"/>
+          <w:u w:val="single"/>
+          <w:lang w:val="en-US"/>
         </w:rPr>
       </w:pPr>
       <w:r>
@@ -228,9 +218,204 @@
           <w:bCs/>
           <w:sz w:val="24"/>
           <w:szCs w:val="24"/>
-          <w:lang w:val="id-ID"/>
-        </w:rPr>
-        <w:t>Fajri Rinaldi Chan</w:t>
+          <w:u w:val="single"/>
+          <w:lang w:val="id-ID"/>
+        </w:rPr>
+        <w:t>F</w:t>
+      </w:r>
+      <w:r>
+        <w:rPr>
+          <w:rFonts w:ascii="Times New Roman" w:hAnsi="Times New Roman" w:cs="Times New Roman"/>
+          <w:b/>
+          <w:bCs/>
+          <w:sz w:val="24"/>
+          <w:szCs w:val="24"/>
+          <w:u w:val="single"/>
+          <w:lang w:val="en-US"/>
+        </w:rPr>
+        <w:t>AJRI RINALDI CHAN</w:t>
+      </w:r>
+    </w:p>
+    <w:p>
+      <w:pPr>
+        <w:spacing w:after="60" w:line="240" w:lineRule="auto"/>
+        <w:jc w:val="center"/>
+        <w:rPr>
+          <w:rFonts w:ascii="Times New Roman" w:hAnsi="Times New Roman" w:cs="Times New Roman"/>
+          <w:b/>
+          <w:bCs/>
+          <w:sz w:val="24"/>
+          <w:szCs w:val="24"/>
+          <w:lang w:val="id-ID"/>
+        </w:rPr>
+      </w:pPr>
+      <w:r>
+        <w:rPr>
+          <w:rFonts w:ascii="Times New Roman" w:hAnsi="Times New Roman" w:cs="Times New Roman"/>
+          <w:b/>
+          <w:bCs/>
+          <w:sz w:val="24"/>
+          <w:szCs w:val="24"/>
+          <w:lang w:val="id-ID"/>
+        </w:rPr>
+        <w:t>2520.005</w:t>
+      </w:r>
+    </w:p>
+    <w:p>
+      <w:pPr>
+        <w:spacing w:after="60" w:line="240" w:lineRule="auto"/>
+        <w:jc w:val="center"/>
+        <w:rPr>
+          <w:rFonts w:ascii="Times New Roman" w:hAnsi="Times New Roman" w:cs="Times New Roman"/>
+          <w:b/>
+          <w:bCs/>
+          <w:sz w:val="24"/>
+          <w:szCs w:val="24"/>
+          <w:lang w:val="id-ID"/>
+        </w:rPr>
+      </w:pPr>
+    </w:p>
+    <w:p>
+      <w:pPr>
+        <w:spacing w:after="60" w:line="240" w:lineRule="auto"/>
+        <w:jc w:val="center"/>
+        <w:rPr>
+          <w:rFonts w:ascii="Times New Roman" w:hAnsi="Times New Roman" w:cs="Times New Roman"/>
+          <w:b/>
+          <w:bCs/>
+          <w:sz w:val="24"/>
+          <w:szCs w:val="24"/>
+          <w:lang w:val="id-ID"/>
+        </w:rPr>
+      </w:pPr>
+    </w:p>
+    <w:p>
+      <w:pPr>
+        <w:spacing w:after="60" w:line="480" w:lineRule="auto"/>
+        <w:jc w:val="center"/>
+        <w:rPr>
+          <w:rFonts w:ascii="Times New Roman" w:hAnsi="Times New Roman" w:cs="Times New Roman"/>
+          <w:b/>
+          <w:bCs/>
+          <w:sz w:val="24"/>
+          <w:szCs w:val="24"/>
+          <w:lang w:val="en-US"/>
+        </w:rPr>
+      </w:pPr>
+      <w:r>
+        <w:rPr>
+          <w:rFonts w:ascii="Times New Roman" w:hAnsi="Times New Roman" w:cs="Times New Roman"/>
+          <w:b/>
+          <w:bCs/>
+          <w:sz w:val="24"/>
+          <w:szCs w:val="24"/>
+          <w:lang w:val="en-US"/>
+        </w:rPr>
+        <w:t xml:space="preserve">Dosen </w:t>
+      </w:r>
+      <w:proofErr w:type="gramStart"/>
+      <w:r>
+        <w:rPr>
+          <w:rFonts w:ascii="Times New Roman" w:hAnsi="Times New Roman" w:cs="Times New Roman"/>
+          <w:b/>
+          <w:bCs/>
+          <w:sz w:val="24"/>
+          <w:szCs w:val="24"/>
+          <w:lang w:val="en-US"/>
+        </w:rPr>
+        <w:t>Pembimbing :</w:t>
+      </w:r>
+      <w:proofErr w:type="gramEnd"/>
+    </w:p>
+    <w:p>
+      <w:pPr>
+        <w:spacing w:after="60" w:line="240" w:lineRule="auto"/>
+        <w:jc w:val="center"/>
+        <w:rPr>
+          <w:rFonts w:ascii="Times New Roman" w:hAnsi="Times New Roman" w:cs="Times New Roman"/>
+          <w:b/>
+          <w:bCs/>
+          <w:sz w:val="24"/>
+          <w:szCs w:val="24"/>
+          <w:u w:val="single"/>
+          <w:lang w:val="en-US"/>
+        </w:rPr>
+      </w:pPr>
+      <w:r>
+        <w:rPr>
+          <w:rFonts w:ascii="Times New Roman" w:hAnsi="Times New Roman" w:cs="Times New Roman"/>
+          <w:b/>
+          <w:bCs/>
+          <w:sz w:val="24"/>
+          <w:szCs w:val="24"/>
+          <w:u w:val="single"/>
+          <w:lang w:val="en-US"/>
+        </w:rPr>
+        <w:t xml:space="preserve">FIRDAUS ANNAS, </w:t>
+      </w:r>
+      <w:proofErr w:type="gramStart"/>
+      <w:r>
+        <w:rPr>
+          <w:rFonts w:ascii="Times New Roman" w:hAnsi="Times New Roman" w:cs="Times New Roman"/>
+          <w:b/>
+          <w:bCs/>
+          <w:sz w:val="24"/>
+          <w:szCs w:val="24"/>
+          <w:u w:val="single"/>
+          <w:lang w:val="en-US"/>
+        </w:rPr>
+        <w:t>S.Pd</w:t>
+      </w:r>
+      <w:proofErr w:type="gramEnd"/>
+      <w:r>
+        <w:rPr>
+          <w:rFonts w:ascii="Times New Roman" w:hAnsi="Times New Roman" w:cs="Times New Roman"/>
+          <w:b/>
+          <w:bCs/>
+          <w:sz w:val="24"/>
+          <w:szCs w:val="24"/>
+          <w:u w:val="single"/>
+          <w:lang w:val="en-US"/>
+        </w:rPr>
+        <w:t>, M.Kom</w:t>
+      </w:r>
+    </w:p>
+    <w:p>
+      <w:pPr>
+        <w:spacing w:after="60" w:line="240" w:lineRule="auto"/>
+        <w:jc w:val="center"/>
+        <w:rPr>
+          <w:rFonts w:ascii="Times New Roman" w:hAnsi="Times New Roman" w:cs="Times New Roman"/>
+          <w:b/>
+          <w:bCs/>
+          <w:sz w:val="24"/>
+          <w:szCs w:val="24"/>
+          <w:lang w:val="en-US"/>
+        </w:rPr>
+      </w:pPr>
+      <w:proofErr w:type="gramStart"/>
+      <w:r>
+        <w:rPr>
+          <w:rFonts w:ascii="Times New Roman" w:hAnsi="Times New Roman" w:cs="Times New Roman"/>
+          <w:b/>
+          <w:bCs/>
+          <w:sz w:val="24"/>
+          <w:szCs w:val="24"/>
+          <w:lang w:val="en-US"/>
+        </w:rPr>
+        <w:t>NIDN :</w:t>
+      </w:r>
+      <w:proofErr w:type="gramEnd"/>
+      <w:r>
+        <w:rPr>
+          <w:rFonts w:ascii="Times New Roman" w:hAnsi="Times New Roman" w:cs="Times New Roman"/>
+          <w:b/>
+          <w:bCs/>
+          <w:sz w:val="24"/>
+          <w:szCs w:val="24"/>
+          <w:lang w:val="en-US"/>
+        </w:rPr>
+        <w:t xml:space="preserve"> 2022129003</w:t>
       </w:r>
     </w:p>
     <w:p>
@@ -246,7 +431,11 @@
           <w:lang w:val="id-ID"/>
         </w:rPr>
       </w:pPr>
-      <w:r>
+    </w:p>
+    <w:p>
+      <w:pPr>
+        <w:spacing w:after="60" w:line="360" w:lineRule="auto"/>
+        <w:jc w:val="center"/>
         <w:rPr>
           <w:rFonts w:ascii="Times New Roman" w:hAnsi="Times New Roman" w:cs="Times New Roman"/>
           <w:b/>
@@ -255,7 +444,17 @@
           <w:szCs w:val="24"/>
           <w:lang w:val="id-ID"/>
         </w:rPr>
-        <w:t>2520.005</w:t>
+      </w:pPr>
+      <w:r>
+        <w:rPr>
+          <w:rFonts w:ascii="Times New Roman" w:hAnsi="Times New Roman" w:cs="Times New Roman"/>
+          <w:b/>
+          <w:bCs/>
+          <w:sz w:val="24"/>
+          <w:szCs w:val="24"/>
+          <w:lang w:val="id-ID"/>
+        </w:rPr>
+        <w:t xml:space="preserve">PENDIDIKAN TEKNIK INFORMATIKA DAN KOMPUTER </w:t>
       </w:r>
     </w:p>
     <w:p>
@@ -266,11 +465,22 @@
           <w:rFonts w:ascii="Times New Roman" w:hAnsi="Times New Roman" w:cs="Times New Roman"/>
           <w:b/>
           <w:bCs/>
-          <w:sz w:val="28"/>
-          <w:szCs w:val="28"/>
-          <w:lang w:val="id-ID"/>
-        </w:rPr>
-      </w:pPr>
+          <w:sz w:val="24"/>
+          <w:szCs w:val="24"/>
+          <w:lang w:val="id-ID"/>
+        </w:rPr>
+      </w:pPr>
+      <w:r>
+        <w:rPr>
+          <w:rFonts w:ascii="Times New Roman" w:hAnsi="Times New Roman" w:cs="Times New Roman"/>
+          <w:b/>
+          <w:bCs/>
+          <w:sz w:val="24"/>
+          <w:szCs w:val="24"/>
+          <w:lang w:val="id-ID"/>
+        </w:rPr>
+        <w:t>FAKULTAS TARBIYAH DAN ILMU KEGURUAN</w:t>
+      </w:r>
     </w:p>
     <w:p>
       <w:pPr>
@@ -294,57 +504,7 @@
           <w:szCs w:val="24"/>
           <w:lang w:val="id-ID"/>
         </w:rPr>
-        <w:t xml:space="preserve">PROGRAM STUDI PENDIDIKAN TEKNIK INFORMATIKA DAN KOMPUTER </w:t>
-      </w:r>
-    </w:p>
-    <w:p>
-      <w:pPr>
-        <w:spacing w:after="60" w:line="360" w:lineRule="auto"/>
-        <w:jc w:val="center"/>
-        <w:rPr>
-          <w:rFonts w:ascii="Times New Roman" w:hAnsi="Times New Roman" w:cs="Times New Roman"/>
-          <w:b/>
-          <w:bCs/>
-          <w:sz w:val="24"/>
-          <w:szCs w:val="24"/>
-          <w:lang w:val="id-ID"/>
-        </w:rPr>
-      </w:pPr>
-      <w:r>
-        <w:rPr>
-          <w:rFonts w:ascii="Times New Roman" w:hAnsi="Times New Roman" w:cs="Times New Roman"/>
-          <w:b/>
-          <w:bCs/>
-          <w:sz w:val="24"/>
-          <w:szCs w:val="24"/>
-          <w:lang w:val="id-ID"/>
-        </w:rPr>
-        <w:t>FAKULTAS TARBIYAH DAN ILMU KEGURUAN</w:t>
-      </w:r>
-    </w:p>
-    <w:p>
-      <w:pPr>
-        <w:spacing w:after="60" w:line="360" w:lineRule="auto"/>
-        <w:jc w:val="center"/>
-        <w:rPr>
-          <w:rFonts w:ascii="Times New Roman" w:hAnsi="Times New Roman" w:cs="Times New Roman"/>
-          <w:b/>
-          <w:bCs/>
-          <w:sz w:val="24"/>
-          <w:szCs w:val="24"/>
-          <w:lang w:val="id-ID"/>
-        </w:rPr>
-      </w:pPr>
-      <w:r>
-        <w:rPr>
-          <w:rFonts w:ascii="Times New Roman" w:hAnsi="Times New Roman" w:cs="Times New Roman"/>
-          <w:b/>
-          <w:bCs/>
-          <w:sz w:val="24"/>
-          <w:szCs w:val="24"/>
-          <w:lang w:val="id-ID"/>
-        </w:rPr>
-        <w:t>UNIVERSITAS ISLAM NEGERI (UIN) SJECH M.DJAMIL DJAMBEK BUKITTINGGI</w:t>
+        <w:t>UIN SJECH M.DJAMIL DJAMBEK BUKITTINGGI</w:t>
       </w:r>
     </w:p>
     <w:p>
@@ -387,250 +547,6 @@
           <w:b/>
           <w:bCs/>
           <w:sz w:val="28"/>
-          <w:szCs w:val="24"/>
-          <w:lang w:val="en-US"/>
-        </w:rPr>
-      </w:pPr>
-      <w:bookmarkStart w:id="1" w:name="_Hlk145937670"/>
-      <w:r>
-        <w:rPr>
-          <w:rFonts w:ascii="Times New Roman" w:hAnsi="Times New Roman" w:cs="Times New Roman"/>
-          <w:b/>
-          <w:bCs/>
-          <w:sz w:val="28"/>
-          <w:szCs w:val="24"/>
-          <w:lang w:val="en-US"/>
-        </w:rPr>
-        <w:lastRenderedPageBreak/>
-        <w:t>PERANCANGAN SISTEM PENDETEKSI EMOSI SISWA MENGGUNAKAN METODE CONVOLUTION NEURAL NETWORK UNTUK MENINGKATKAN PENGELOLAAN KELAS DALAM PROSES PEMBELAJARAN DI SMAN 5 BUKITTINGGI</w:t>
-      </w:r>
-    </w:p>
-    <w:bookmarkEnd w:id="1"/>
-    <w:p>
-      <w:pPr>
-        <w:spacing w:after="60" w:line="360" w:lineRule="auto"/>
-        <w:jc w:val="center"/>
-        <w:rPr>
-          <w:rFonts w:ascii="Times New Roman" w:hAnsi="Times New Roman" w:cs="Times New Roman"/>
-          <w:b/>
-          <w:bCs/>
-          <w:sz w:val="72"/>
-          <w:szCs w:val="72"/>
-          <w:lang w:val="en-US"/>
-        </w:rPr>
-      </w:pPr>
-      <w:r>
-        <w:rPr>
-          <w:rFonts w:ascii="Times New Roman" w:hAnsi="Times New Roman" w:cs="Times New Roman"/>
-          <w:b/>
-          <w:bCs/>
-          <w:sz w:val="72"/>
-          <w:szCs w:val="72"/>
-          <w:lang w:val="en-US"/>
-        </w:rPr>
-        <w:t>BAB I</w:t>
-      </w:r>
-    </w:p>
-    <w:p>
-      <w:pPr>
-        <w:spacing w:after="60" w:line="360" w:lineRule="auto"/>
-        <w:jc w:val="center"/>
-        <w:rPr>
-          <w:rFonts w:ascii="Times New Roman" w:hAnsi="Times New Roman" w:cs="Times New Roman"/>
-          <w:b/>
-          <w:bCs/>
-          <w:sz w:val="28"/>
-          <w:szCs w:val="28"/>
-        </w:rPr>
-      </w:pPr>
-      <w:r>
-        <w:rPr>
-          <w:rFonts w:ascii="Times New Roman" w:hAnsi="Times New Roman" w:cs="Times New Roman"/>
-          <w:b/>
-          <w:bCs/>
-          <w:noProof/>
-          <w:sz w:val="28"/>
-          <w:szCs w:val="28"/>
-        </w:rPr>
-        <w:drawing>
-          <wp:inline distT="0" distB="0" distL="0" distR="0" wp14:anchorId="7631C775" wp14:editId="2DD90611">
-            <wp:extent cx="3321101" cy="3321101"/>
-            <wp:effectExtent l="0" t="0" r="0" b="0"/>
-            <wp:docPr id="339622807" name="Gambar 339622807"/>
-            <wp:cNvGraphicFramePr>
-              <a:graphicFrameLocks xmlns:a="http://schemas.openxmlformats.org/drawingml/2006/main" noChangeAspect="1"/>
-            </wp:cNvGraphicFramePr>
-            <a:graphic xmlns:a="http://schemas.openxmlformats.org/drawingml/2006/main">
-              <a:graphicData uri="http://schemas.openxmlformats.org/drawingml/2006/picture">
-                <pic:pic xmlns:pic="http://schemas.openxmlformats.org/drawingml/2006/picture">
-                  <pic:nvPicPr>
-                    <pic:cNvPr id="0" name="Picture 1"/>
-                    <pic:cNvPicPr>
-                      <a:picLocks noChangeAspect="1" noChangeArrowheads="1"/>
-                    </pic:cNvPicPr>
-                  </pic:nvPicPr>
-                  <pic:blipFill>
-                    <a:blip r:embed="rId8" cstate="print">
-                      <a:extLst>
-                        <a:ext uri="{28A0092B-C50C-407E-A947-70E740481C1C}">
-                          <a14:useLocalDpi xmlns:a14="http://schemas.microsoft.com/office/drawing/2010/main" val="0"/>
-                        </a:ext>
-                      </a:extLst>
-                    </a:blip>
-                    <a:srcRect/>
-                    <a:stretch>
-                      <a:fillRect/>
-                    </a:stretch>
-                  </pic:blipFill>
-                  <pic:spPr bwMode="auto">
-                    <a:xfrm>
-                      <a:off x="0" y="0"/>
-                      <a:ext cx="3344986" cy="3344986"/>
-                    </a:xfrm>
-                    <a:prstGeom prst="rect">
-                      <a:avLst/>
-                    </a:prstGeom>
-                    <a:noFill/>
-                    <a:ln>
-                      <a:noFill/>
-                    </a:ln>
-                  </pic:spPr>
-                </pic:pic>
-              </a:graphicData>
-            </a:graphic>
-          </wp:inline>
-        </w:drawing>
-      </w:r>
-    </w:p>
-    <w:p>
-      <w:pPr>
-        <w:spacing w:after="60" w:line="360" w:lineRule="auto"/>
-        <w:jc w:val="center"/>
-        <w:rPr>
-          <w:rFonts w:ascii="Times New Roman" w:hAnsi="Times New Roman" w:cs="Times New Roman"/>
-          <w:b/>
-          <w:bCs/>
-          <w:sz w:val="28"/>
-          <w:szCs w:val="28"/>
-          <w:lang w:val="id-ID"/>
-        </w:rPr>
-      </w:pPr>
-    </w:p>
-    <w:p>
-      <w:pPr>
-        <w:spacing w:after="60" w:line="360" w:lineRule="auto"/>
-        <w:jc w:val="center"/>
-        <w:rPr>
-          <w:rFonts w:ascii="Times New Roman" w:hAnsi="Times New Roman" w:cs="Times New Roman"/>
-          <w:b/>
-          <w:bCs/>
-          <w:sz w:val="24"/>
-          <w:szCs w:val="24"/>
-          <w:lang w:val="id-ID"/>
-        </w:rPr>
-      </w:pPr>
-      <w:r>
-        <w:rPr>
-          <w:rFonts w:ascii="Times New Roman" w:hAnsi="Times New Roman" w:cs="Times New Roman"/>
-          <w:b/>
-          <w:bCs/>
-          <w:sz w:val="24"/>
-          <w:szCs w:val="24"/>
-          <w:lang w:val="id-ID"/>
-        </w:rPr>
-        <w:t>PROGRAM STUDI PENDIDIKAN TEKNIK INFORMATIKA DAN KOMPUTER</w:t>
-      </w:r>
-    </w:p>
-    <w:p>
-      <w:pPr>
-        <w:spacing w:after="60" w:line="360" w:lineRule="auto"/>
-        <w:jc w:val="center"/>
-        <w:rPr>
-          <w:rFonts w:ascii="Times New Roman" w:hAnsi="Times New Roman" w:cs="Times New Roman"/>
-          <w:b/>
-          <w:bCs/>
-          <w:sz w:val="24"/>
-          <w:szCs w:val="24"/>
-          <w:lang w:val="id-ID"/>
-        </w:rPr>
-      </w:pPr>
-      <w:r>
-        <w:rPr>
-          <w:rFonts w:ascii="Times New Roman" w:hAnsi="Times New Roman" w:cs="Times New Roman"/>
-          <w:b/>
-          <w:bCs/>
-          <w:sz w:val="24"/>
-          <w:szCs w:val="24"/>
-          <w:lang w:val="id-ID"/>
-        </w:rPr>
-        <w:t>FAKULTAS TARBIYAH DAN ILMU KEGURUAN</w:t>
-      </w:r>
-    </w:p>
-    <w:p>
-      <w:pPr>
-        <w:spacing w:after="60" w:line="360" w:lineRule="auto"/>
-        <w:jc w:val="center"/>
-        <w:rPr>
-          <w:rFonts w:ascii="Times New Roman" w:hAnsi="Times New Roman" w:cs="Times New Roman"/>
-          <w:b/>
-          <w:bCs/>
-          <w:sz w:val="24"/>
-          <w:szCs w:val="24"/>
-          <w:lang w:val="id-ID"/>
-        </w:rPr>
-      </w:pPr>
-      <w:r>
-        <w:rPr>
-          <w:rFonts w:ascii="Times New Roman" w:hAnsi="Times New Roman" w:cs="Times New Roman"/>
-          <w:b/>
-          <w:bCs/>
-          <w:sz w:val="24"/>
-          <w:szCs w:val="24"/>
-          <w:lang w:val="id-ID"/>
-        </w:rPr>
-        <w:t>UNIVERSITAS ISLAM NEGERI (UIN) SJECH M.DJAMIL DJAMBEK BUKITTINGGI</w:t>
-      </w:r>
-    </w:p>
-    <w:p>
-      <w:pPr>
-        <w:spacing w:line="360" w:lineRule="auto"/>
-        <w:jc w:val="center"/>
-        <w:rPr>
-          <w:rFonts w:ascii="Times New Roman" w:hAnsi="Times New Roman" w:cs="Times New Roman"/>
-          <w:b/>
-          <w:bCs/>
-          <w:sz w:val="24"/>
-          <w:szCs w:val="24"/>
-          <w:lang w:val="id-ID"/>
-        </w:rPr>
-        <w:sectPr>
-          <w:pgSz w:w="11906" w:h="16838" w:code="9"/>
-          <w:pgMar w:top="2268" w:right="1701" w:bottom="1701" w:left="2268" w:header="709" w:footer="709" w:gutter="0"/>
-          <w:cols w:space="708"/>
-          <w:docGrid w:linePitch="360"/>
-        </w:sectPr>
-      </w:pPr>
-      <w:r>
-        <w:rPr>
-          <w:rFonts w:ascii="Times New Roman" w:hAnsi="Times New Roman" w:cs="Times New Roman"/>
-          <w:b/>
-          <w:bCs/>
-          <w:sz w:val="24"/>
-          <w:szCs w:val="24"/>
-          <w:lang w:val="id-ID"/>
-        </w:rPr>
-        <w:t>2022 M/1444</w:t>
-      </w:r>
-    </w:p>
-    <w:p>
-      <w:pPr>
-        <w:spacing w:line="360" w:lineRule="auto"/>
-        <w:jc w:val="center"/>
-        <w:rPr>
-          <w:rFonts w:ascii="Times New Roman" w:hAnsi="Times New Roman" w:cs="Times New Roman"/>
-          <w:b/>
-          <w:bCs/>
-          <w:sz w:val="28"/>
           <w:szCs w:val="28"/>
           <w:lang w:val="en-US"/>
         </w:rPr>
@@ -702,7 +618,7 @@
     </w:p>
     <w:p>
       <w:pPr>
-        <w:spacing w:line="360" w:lineRule="auto"/>
+        <w:spacing w:line="480" w:lineRule="auto"/>
         <w:ind w:firstLine="567"/>
         <w:jc w:val="both"/>
         <w:rPr>
@@ -746,7 +662,7 @@
     </w:p>
     <w:p>
       <w:pPr>
-        <w:spacing w:line="360" w:lineRule="auto"/>
+        <w:spacing w:line="480" w:lineRule="auto"/>
         <w:ind w:firstLine="567"/>
         <w:jc w:val="both"/>
         <w:rPr>
@@ -761,7 +677,25 @@
           <w:sz w:val="24"/>
           <w:szCs w:val="24"/>
         </w:rPr>
-        <w:t>Perkembangan teknologi informasi yang semakin pesat di era globalisasi  tidak dapat menghindari dampaknya terhadap dunia pendidikan.</w:t>
+        <w:t xml:space="preserve">Perkembangan teknologi informasi yang semakin pesat di era </w:t>
+      </w:r>
+      <w:proofErr w:type="gramStart"/>
+      <w:r>
+        <w:rPr>
+          <w:rFonts w:ascii="Times New Roman" w:hAnsi="Times New Roman" w:cs="Times New Roman"/>
+          <w:sz w:val="24"/>
+          <w:szCs w:val="24"/>
+        </w:rPr>
+        <w:t>globalisasi  tidak</w:t>
+      </w:r>
+      <w:proofErr w:type="gramEnd"/>
+      <w:r>
+        <w:rPr>
+          <w:rFonts w:ascii="Times New Roman" w:hAnsi="Times New Roman" w:cs="Times New Roman"/>
+          <w:sz w:val="24"/>
+          <w:szCs w:val="24"/>
+        </w:rPr>
+        <w:t xml:space="preserve"> dapat menghindari dampaknya terhadap dunia pendidikan.</w:t>
       </w:r>
       <w:r>
         <w:rPr>
@@ -777,7 +711,7 @@
           <w:sz w:val="24"/>
           <w:szCs w:val="24"/>
         </w:rPr>
-        <w:t>Kebutuhan global menuntut dunia pendidikan untuk  senantiasa menyesuaikan perkembangan teknologi dengan upaya peningkatan mutu pendidikan, dan khususnya menyesuaikan pemanfaatan teknologi informasi dan komunikasi dengan dunia pendidikan khususnya  proses pembelajaran.</w:t>
+        <w:t>Kebutuhan global menuntut dunia pendidikan untuk  senantiasa menyesuaikan perkembangan teknologi dengan upaya peningkatan mutu pendidikan, dan khususnya menyesuaikan pemanfaatan teknologi informasi dan komunikasi dengan dunia pendidikan khususnya  proses pembelajaran</w:t>
       </w:r>
       <w:r>
         <w:rPr>
@@ -820,10 +754,18 @@
         </w:rPr>
         <w:fldChar w:fldCharType="end"/>
       </w:r>
-    </w:p>
-    <w:p>
-      <w:pPr>
-        <w:spacing w:line="360" w:lineRule="auto"/>
+      <w:r>
+        <w:rPr>
+          <w:rFonts w:ascii="Times New Roman" w:hAnsi="Times New Roman" w:cs="Times New Roman"/>
+          <w:sz w:val="24"/>
+          <w:szCs w:val="24"/>
+        </w:rPr>
+        <w:t>.</w:t>
+      </w:r>
+    </w:p>
+    <w:p>
+      <w:pPr>
+        <w:spacing w:line="480" w:lineRule="auto"/>
         <w:ind w:firstLine="567"/>
         <w:jc w:val="both"/>
         <w:rPr>
@@ -854,7 +796,7 @@
           <w:sz w:val="24"/>
           <w:szCs w:val="24"/>
         </w:rPr>
-        <w:t xml:space="preserve">Pertama-tama, individu memperoleh pendidikan dari lingkungan keluarga (Pendidikan Informal), lanjut ke lingkungan sekolah (Pendidikan Formal), dan juga melibatkan lingkungan masyarakat (Pendidikan Nonformal). Pendidikan Informal terjadi sejak lahir hingga akhir hayat seseorang, melalui pengalaman sehari-hari yang dapat disadari atau tidak. Proses pendidikan ini berlangsung sepanjang hidup, sehingga peran keluarga, terutama orang tua, sangat signifikan. Orang tua mendidik anak-anak mereka dengan penuh kasih sayang, memberikan ajaran nilai-nilai yang berharga, seperti sopan-santun terhadap sesama, menghormati orang lain, dan berbagi dengan mereka yang membutuhkan. Kasih sayang yang diberikan orang tua </w:t>
+        <w:t xml:space="preserve">Pertama-tama, individu memperoleh pendidikan dari lingkungan keluarga (Pendidikan Informal), lanjut ke lingkungan sekolah (Pendidikan Formal), dan juga </w:t>
       </w:r>
       <w:r>
         <w:rPr>
@@ -863,7 +805,7 @@
           <w:szCs w:val="24"/>
         </w:rPr>
         <w:lastRenderedPageBreak/>
-        <w:t>memiliki nilai yang tak terhingga, menciptakan dasar yang kuat untuk karakter dan moralitas seorang individu.</w:t>
+        <w:t>melibatkan lingkungan masyarakat (Pendidikan Nonformal). Pendidikan Informal terjadi sejak lahir hingga akhir hayat seseorang, melalui pengalaman sehari-hari yang dapat disadari atau tidak. Proses pendidikan ini berlangsung sepanjang hidup, sehingga peran keluarga, terutama orang tua, sangat signifikan. Orang tua mendidik anak-anak mereka dengan penuh kasih sayang, memberikan ajaran nilai-nilai yang berharga, seperti sopan-santun terhadap sesama, menghormati orang lain, dan berbagi dengan mereka yang membutuhkan. Kasih sayang yang diberikan orang tua memiliki nilai yang tak terhingga, menciptakan dasar yang kuat untuk karakter dan moralitas seorang individu</w:t>
       </w:r>
       <w:r>
         <w:rPr>
@@ -906,11 +848,19 @@
         </w:rPr>
         <w:fldChar w:fldCharType="end"/>
       </w:r>
+      <w:r>
+        <w:rPr>
+          <w:rFonts w:ascii="Times New Roman" w:hAnsi="Times New Roman" w:cs="Times New Roman"/>
+          <w:sz w:val="24"/>
+          <w:szCs w:val="24"/>
+        </w:rPr>
+        <w:t>.</w:t>
+      </w:r>
     </w:p>
     <w:p>
       <w:pPr>
         <w:pStyle w:val="ListParagraph"/>
-        <w:spacing w:line="360" w:lineRule="auto"/>
+        <w:spacing w:line="480" w:lineRule="auto"/>
         <w:ind w:left="0" w:firstLine="567"/>
         <w:jc w:val="both"/>
         <w:rPr>
@@ -947,7 +897,7 @@
     <w:p>
       <w:pPr>
         <w:pStyle w:val="ListParagraph"/>
-        <w:spacing w:line="360" w:lineRule="auto"/>
+        <w:spacing w:line="480" w:lineRule="auto"/>
         <w:ind w:left="0" w:firstLine="567"/>
         <w:jc w:val="both"/>
         <w:rPr>
@@ -968,7 +918,7 @@
     <w:p>
       <w:pPr>
         <w:pStyle w:val="ListParagraph"/>
-        <w:spacing w:line="360" w:lineRule="auto"/>
+        <w:spacing w:line="480" w:lineRule="auto"/>
         <w:ind w:left="0" w:firstLine="567"/>
         <w:jc w:val="both"/>
         <w:rPr>
@@ -983,13 +933,14 @@
           <w:sz w:val="24"/>
           <w:szCs w:val="24"/>
         </w:rPr>
+        <w:lastRenderedPageBreak/>
         <w:t>Pentingnya pendidikan bukan hanya terbatas pada tingkat akademis semata, tetapi juga pada pengembangan keterampilan sosial, kritis, dan kreatif. Pengajaran yang efektif tidak hanya memberikan jawaban, tetapi juga merangsang pertanyaan dan pemikiran analitis siswa. Proses pembelajaran harus menciptakan ruang bagi siswa untuk bereksplorasi, mengembangkan minat pribadi, dan menemukan kekuatan mereka sendiri. Guru yang berdedikasi tidak hanya menjadi sumber informasi, tetapi juga mentornya, membimbing siswa melalui perjalanan pembelajaran mereka.</w:t>
       </w:r>
     </w:p>
     <w:p>
       <w:pPr>
         <w:pStyle w:val="ListParagraph"/>
-        <w:spacing w:line="360" w:lineRule="auto"/>
+        <w:spacing w:line="480" w:lineRule="auto"/>
         <w:ind w:left="0" w:firstLine="567"/>
         <w:jc w:val="both"/>
         <w:rPr>
@@ -1010,7 +961,7 @@
     <w:p>
       <w:pPr>
         <w:pStyle w:val="ListParagraph"/>
-        <w:spacing w:line="360" w:lineRule="auto"/>
+        <w:spacing w:line="480" w:lineRule="auto"/>
         <w:ind w:left="0" w:firstLine="567"/>
         <w:jc w:val="both"/>
         <w:rPr>
@@ -1025,14 +976,22 @@
           <w:sz w:val="24"/>
           <w:szCs w:val="24"/>
         </w:rPr>
+        <w:t xml:space="preserve">Peningkatan mutu pendidikan dapat dicapai melalui pemerolehan pengetahuan, sikap, dan keterampilan. Sesuai dengan Undang-undang No. 20 tahun 2003 tentang Sistem Pendidikan Nasional pada Pasal 1 ayat 1 menyebutkan bahwa: Pendidikan adalah usaha sadar dan terencana untuk mewujudkan suasana belajar dan proses pembelajaran agar peserta didik secara aktif mengembangkan potensi dirinya untuk memiliki kekuatan spiritual keagamaan, pengendalian diri, </w:t>
+      </w:r>
+      <w:r>
+        <w:rPr>
+          <w:rFonts w:ascii="Times New Roman" w:hAnsi="Times New Roman" w:cs="Times New Roman"/>
+          <w:sz w:val="24"/>
+          <w:szCs w:val="24"/>
+        </w:rPr>
         <w:lastRenderedPageBreak/>
-        <w:t>Peningkatan mutu pendidikan dapat dicapai melalui pemerolehan pengetahuan, sikap, dan keterampilan. Sesuai dengan Undang-undang No. 20 tahun 2003 tentang Sistem Pendidikan Nasional pada Pasal 1 ayat 1 menyebutkan bahwa: Pendidikan adalah usaha sadar dan terencana untuk mewujudkan suasana belajar dan proses pembelajaran agar peserta didik secara aktif mengembangkan potensi dirinya untuk memiliki kekuatan spiritual keagamaan, pengendalian diri, kepribadian, kecerdasan, akhlak mulia, serta keterampilan yang diperlukan, masyarakat, bangsa dan negara.</w:t>
+        <w:t>kepribadian, kecerdasan, akhlak mulia, serta keterampilan yang diperlukan, masyarakat, bangsa dan negara.</w:t>
       </w:r>
     </w:p>
     <w:p>
       <w:pPr>
         <w:pStyle w:val="ListParagraph"/>
-        <w:spacing w:line="360" w:lineRule="auto"/>
+        <w:spacing w:line="480" w:lineRule="auto"/>
         <w:ind w:left="0" w:firstLine="567"/>
         <w:jc w:val="both"/>
         <w:rPr>
@@ -1101,7 +1060,7 @@
     <w:p>
       <w:pPr>
         <w:pStyle w:val="ListParagraph"/>
-        <w:spacing w:line="360" w:lineRule="auto"/>
+        <w:spacing w:line="480" w:lineRule="auto"/>
         <w:ind w:left="0"/>
         <w:jc w:val="right"/>
         <w:rPr>
@@ -1170,7 +1129,7 @@
     <w:p>
       <w:pPr>
         <w:pStyle w:val="ListParagraph"/>
-        <w:spacing w:line="360" w:lineRule="auto"/>
+        <w:spacing w:line="480" w:lineRule="auto"/>
         <w:ind w:left="0" w:firstLine="567"/>
         <w:jc w:val="both"/>
         <w:rPr>
@@ -1215,7 +1174,7 @@
     <w:p>
       <w:pPr>
         <w:pStyle w:val="ListParagraph"/>
-        <w:spacing w:line="360" w:lineRule="auto"/>
+        <w:spacing w:line="480" w:lineRule="auto"/>
         <w:ind w:left="0" w:firstLine="567"/>
         <w:jc w:val="both"/>
         <w:rPr>
@@ -1230,15 +1189,7 @@
           <w:sz w:val="24"/>
           <w:szCs w:val="24"/>
         </w:rPr>
-        <w:t>Convolutional Neural Network (CNN) telah menjadi salah satu inovasi terkemuka dalam bidang kecerdasan buatan, khususnya dalam pemrosesan dan analisis data gambar. CNN terinspirasi oleh cara otak manusia mengenali pola visual, dan metodenya telah membawa dampak signifikan dalam berbagai industri. CNN terdiri dari lapisan konvolusi yang dapat mengidentifikasi dan mengekstrak fitur-fitur penting dari data gambar dengan memanfaatkan proses konvolusi dan pooling. Inovasi ini, pertama kali diperkenalkan oleh Yann LeCun dan rekan-rekannya, telah memajukan kemampuan komputer dalam pengenalan objek, pengolahan citra, dan bidang-bidang lain yang bergantung pada analisis visual.</w:t>
-      </w:r>
-      <w:r>
-        <w:rPr>
-          <w:rFonts w:ascii="Times New Roman" w:hAnsi="Times New Roman" w:cs="Times New Roman"/>
-          <w:sz w:val="24"/>
-          <w:szCs w:val="24"/>
-        </w:rPr>
-        <w:t xml:space="preserve"> </w:t>
+        <w:t>Convolutional Neural Network (CNN) telah menjadi salah satu inovasi terkemuka dalam bidang kecerdasan buatan, khususnya dalam pemrosesan dan analisis data gambar. CNN terinspirasi oleh cara otak manusia mengenali pola visual, dan metodenya telah membawa dampak signifikan dalam berbagai industri. CNN terdiri dari lapisan konvolusi yang dapat mengidentifikasi dan mengekstrak fitur-fitur penting dari data gambar dengan memanfaatkan proses konvolusi dan pooling. Inovasi ini, pertama kali diperkenalkan oleh Yann LeCun dan rekan-rekannya, telah memajukan kemampuan komputer dalam pengenalan objek, pengolahan citra, dan bidang-bidang lain yang bergantung pada analisis visual</w:t>
       </w:r>
       <w:r>
         <w:rPr>
@@ -1281,11 +1232,19 @@
         </w:rPr>
         <w:fldChar w:fldCharType="end"/>
       </w:r>
+      <w:r>
+        <w:rPr>
+          <w:rFonts w:ascii="Times New Roman" w:hAnsi="Times New Roman" w:cs="Times New Roman"/>
+          <w:sz w:val="24"/>
+          <w:szCs w:val="24"/>
+        </w:rPr>
+        <w:t>.</w:t>
+      </w:r>
     </w:p>
     <w:p>
       <w:pPr>
         <w:pStyle w:val="ListParagraph"/>
-        <w:spacing w:line="360" w:lineRule="auto"/>
+        <w:spacing w:line="480" w:lineRule="auto"/>
         <w:ind w:left="0" w:firstLine="567"/>
         <w:jc w:val="both"/>
         <w:rPr>
@@ -1298,7 +1257,7 @@
     <w:p>
       <w:pPr>
         <w:pStyle w:val="ListParagraph"/>
-        <w:spacing w:line="360" w:lineRule="auto"/>
+        <w:spacing w:line="480" w:lineRule="auto"/>
         <w:ind w:left="0" w:firstLine="567"/>
         <w:jc w:val="both"/>
         <w:rPr>
@@ -1320,7 +1279,7 @@
     <w:p>
       <w:pPr>
         <w:pStyle w:val="ListParagraph"/>
-        <w:spacing w:line="360" w:lineRule="auto"/>
+        <w:spacing w:line="480" w:lineRule="auto"/>
         <w:ind w:left="0" w:firstLine="567"/>
         <w:jc w:val="both"/>
         <w:rPr>
@@ -1375,7 +1334,7 @@
           <w:sz w:val="24"/>
           <w:szCs w:val="24"/>
         </w:rPr>
-        <w:t>dan memberikan pengeloaan kelas yang lebih terencana.</w:t>
+        <w:t>dan memberikan pengeloaan kelas yang lebih terencana</w:t>
       </w:r>
       <w:r>
         <w:rPr>
@@ -1418,10 +1377,18 @@
         </w:rPr>
         <w:fldChar w:fldCharType="end"/>
       </w:r>
-    </w:p>
-    <w:p>
-      <w:pPr>
-        <w:spacing w:line="360" w:lineRule="auto"/>
+      <w:r>
+        <w:rPr>
+          <w:rFonts w:ascii="Times New Roman" w:hAnsi="Times New Roman" w:cs="Times New Roman"/>
+          <w:sz w:val="24"/>
+          <w:szCs w:val="24"/>
+        </w:rPr>
+        <w:t>.</w:t>
+      </w:r>
+    </w:p>
+    <w:p>
+      <w:pPr>
+        <w:spacing w:line="480" w:lineRule="auto"/>
         <w:ind w:firstLine="567"/>
         <w:jc w:val="both"/>
         <w:rPr>
@@ -1540,53 +1507,53 @@
           <w:sz w:val="24"/>
           <w:szCs w:val="24"/>
         </w:rPr>
+        <w:fldChar w:fldCharType="begin" w:fldLock="1"/>
+      </w:r>
+      <w:r>
+        <w:rPr>
+          <w:rFonts w:ascii="Times New Roman" w:hAnsi="Times New Roman" w:cs="Times New Roman"/>
+          <w:sz w:val="24"/>
+          <w:szCs w:val="24"/>
+        </w:rPr>
+        <w:instrText>ADDIN CSL_CITATION {"citationItems":[{"id":"ITEM-1","itemData":{"author":[{"dropping-particle":"","family":"Djamarah","given":"Syaiful Bahri","non-dropping-particle":"","parse-names":false,"suffix":""}],"id":"ITEM-1","issued":{"date-parts":[["2002"]]},"publisher":"PT Rineka Cipta","publisher-place":"Jakarta","title":"Rahasia sukses belajar","type":"book"},"uris":["http://www.mendeley.com/documents/?uuid=3e88bf86-fe45-4c2f-a3ff-aef961389e6f"]}],"mendeley":{"formattedCitation":"[5]","plainTextFormattedCitation":"[5]","previouslyFormattedCitation":"[5]"},"properties":{"noteIndex":0},"schema":"https://github.com/citation-style-language/schema/raw/master/csl-citation.json"}</w:instrText>
+      </w:r>
+      <w:r>
+        <w:rPr>
+          <w:rFonts w:ascii="Times New Roman" w:hAnsi="Times New Roman" w:cs="Times New Roman"/>
+          <w:sz w:val="24"/>
+          <w:szCs w:val="24"/>
+        </w:rPr>
+        <w:fldChar w:fldCharType="separate"/>
+      </w:r>
+      <w:r>
+        <w:rPr>
+          <w:rFonts w:ascii="Times New Roman" w:hAnsi="Times New Roman" w:cs="Times New Roman"/>
+          <w:noProof/>
+          <w:sz w:val="24"/>
+          <w:szCs w:val="24"/>
+        </w:rPr>
+        <w:t>[5]</w:t>
+      </w:r>
+      <w:r>
+        <w:rPr>
+          <w:rFonts w:ascii="Times New Roman" w:hAnsi="Times New Roman" w:cs="Times New Roman"/>
+          <w:sz w:val="24"/>
+          <w:szCs w:val="24"/>
+        </w:rPr>
+        <w:fldChar w:fldCharType="end"/>
+      </w:r>
+      <w:r>
+        <w:rPr>
+          <w:rFonts w:ascii="Times New Roman" w:hAnsi="Times New Roman" w:cs="Times New Roman"/>
+          <w:sz w:val="24"/>
+          <w:szCs w:val="24"/>
+        </w:rPr>
         <w:t>.</w:t>
       </w:r>
-      <w:r>
-        <w:rPr>
-          <w:rFonts w:ascii="Times New Roman" w:hAnsi="Times New Roman" w:cs="Times New Roman"/>
-          <w:sz w:val="24"/>
-          <w:szCs w:val="24"/>
-        </w:rPr>
-        <w:fldChar w:fldCharType="begin" w:fldLock="1"/>
-      </w:r>
-      <w:r>
-        <w:rPr>
-          <w:rFonts w:ascii="Times New Roman" w:hAnsi="Times New Roman" w:cs="Times New Roman"/>
-          <w:sz w:val="24"/>
-          <w:szCs w:val="24"/>
-        </w:rPr>
-        <w:instrText>ADDIN CSL_CITATION {"citationItems":[{"id":"ITEM-1","itemData":{"author":[{"dropping-particle":"","family":"Djamarah","given":"Syaiful Bahri","non-dropping-particle":"","parse-names":false,"suffix":""}],"id":"ITEM-1","issued":{"date-parts":[["2002"]]},"publisher":"PT Rineka Cipta","publisher-place":"Jakarta","title":"Rahasia sukses belajar","type":"book"},"uris":["http://www.mendeley.com/documents/?uuid=3e88bf86-fe45-4c2f-a3ff-aef961389e6f"]}],"mendeley":{"formattedCitation":"[5]","plainTextFormattedCitation":"[5]","previouslyFormattedCitation":"[5]"},"properties":{"noteIndex":0},"schema":"https://github.com/citation-style-language/schema/raw/master/csl-citation.json"}</w:instrText>
-      </w:r>
-      <w:r>
-        <w:rPr>
-          <w:rFonts w:ascii="Times New Roman" w:hAnsi="Times New Roman" w:cs="Times New Roman"/>
-          <w:sz w:val="24"/>
-          <w:szCs w:val="24"/>
-        </w:rPr>
-        <w:fldChar w:fldCharType="separate"/>
-      </w:r>
-      <w:r>
-        <w:rPr>
-          <w:rFonts w:ascii="Times New Roman" w:hAnsi="Times New Roman" w:cs="Times New Roman"/>
-          <w:noProof/>
-          <w:sz w:val="24"/>
-          <w:szCs w:val="24"/>
-        </w:rPr>
-        <w:t>[5]</w:t>
-      </w:r>
-      <w:r>
-        <w:rPr>
-          <w:rFonts w:ascii="Times New Roman" w:hAnsi="Times New Roman" w:cs="Times New Roman"/>
-          <w:sz w:val="24"/>
-          <w:szCs w:val="24"/>
-        </w:rPr>
-        <w:fldChar w:fldCharType="end"/>
-      </w:r>
-    </w:p>
-    <w:p>
-      <w:pPr>
-        <w:spacing w:line="360" w:lineRule="auto"/>
+    </w:p>
+    <w:p>
+      <w:pPr>
+        <w:spacing w:line="480" w:lineRule="auto"/>
         <w:ind w:firstLine="567"/>
         <w:jc w:val="both"/>
         <w:rPr>
@@ -1601,12 +1568,21 @@
           <w:sz w:val="24"/>
           <w:szCs w:val="24"/>
         </w:rPr>
-        <w:t>Proses belajar mengajar di kelas merupakan dinamika interaktif antara guru dan siswa di mana pengetahuan disampaikan dan diterima. Guru berperan sebagai fasilitator yang menyampaikan materi pembelajaran dengan metode yang kreatif dan interaktif, sementara siswa berpartisipasi aktif dalam pembelajaran melalui diskusi, tanya jawab, dan kegiatan kelompok. Dalam suasana kelas yang kondusif, proses ini mendorong pertukaran ide, pengembangan keterampilan, serta pemahaman konsep yang mendalam, menciptakan lingkungan belajar yang memotivasi dan mendukung perkembangan akademik dan sosial siswa.</w:t>
-      </w:r>
-    </w:p>
-    <w:p>
-      <w:pPr>
-        <w:spacing w:line="360" w:lineRule="auto"/>
+        <w:t xml:space="preserve">Proses belajar mengajar di kelas merupakan dinamika interaktif antara guru dan siswa di mana pengetahuan disampaikan dan diterima. Guru berperan sebagai fasilitator yang menyampaikan materi pembelajaran dengan metode yang kreatif dan interaktif, sementara siswa berpartisipasi aktif dalam pembelajaran melalui </w:t>
+      </w:r>
+      <w:r>
+        <w:rPr>
+          <w:rFonts w:ascii="Times New Roman" w:hAnsi="Times New Roman" w:cs="Times New Roman"/>
+          <w:sz w:val="24"/>
+          <w:szCs w:val="24"/>
+        </w:rPr>
+        <w:lastRenderedPageBreak/>
+        <w:t>diskusi, tanya jawab, dan kegiatan kelompok. Dalam suasana kelas yang kondusif, proses ini mendorong pertukaran ide, pengembangan keterampilan, serta pemahaman konsep yang mendalam, menciptakan lingkungan belajar yang memotivasi dan mendukung perkembangan akademik dan sosial siswa.</w:t>
+      </w:r>
+    </w:p>
+    <w:p>
+      <w:pPr>
+        <w:spacing w:line="480" w:lineRule="auto"/>
         <w:ind w:firstLine="567"/>
         <w:jc w:val="both"/>
         <w:rPr>
@@ -1731,7 +1707,7 @@
     </w:p>
     <w:p>
       <w:pPr>
-        <w:spacing w:line="360" w:lineRule="auto"/>
+        <w:spacing w:line="480" w:lineRule="auto"/>
         <w:ind w:firstLine="567"/>
         <w:jc w:val="both"/>
         <w:rPr>
@@ -1743,7 +1719,7 @@
     </w:p>
     <w:p>
       <w:pPr>
-        <w:spacing w:line="360" w:lineRule="auto"/>
+        <w:spacing w:line="480" w:lineRule="auto"/>
         <w:ind w:firstLine="567"/>
         <w:jc w:val="both"/>
         <w:rPr>
@@ -1790,7 +1766,7 @@
           <w:sz w:val="24"/>
           <w:szCs w:val="24"/>
         </w:rPr>
-        <w:t>dapat berpengaruh pada kualitas pembelajaran.</w:t>
+        <w:t>dapat berpengaruh pada kualitas pembelajaran</w:t>
       </w:r>
       <w:r>
         <w:rPr>
@@ -1839,6 +1815,14 @@
           <w:sz w:val="24"/>
           <w:szCs w:val="24"/>
         </w:rPr>
+        <w:t>.</w:t>
+      </w:r>
+      <w:r>
+        <w:rPr>
+          <w:rFonts w:ascii="Times New Roman" w:hAnsi="Times New Roman" w:cs="Times New Roman"/>
+          <w:sz w:val="24"/>
+          <w:szCs w:val="24"/>
+        </w:rPr>
         <w:t xml:space="preserve"> </w:t>
       </w:r>
       <w:r>
@@ -1852,7 +1836,7 @@
     </w:p>
     <w:p>
       <w:pPr>
-        <w:spacing w:line="360" w:lineRule="auto"/>
+        <w:spacing w:line="480" w:lineRule="auto"/>
         <w:ind w:firstLine="567"/>
         <w:jc w:val="both"/>
         <w:rPr>
@@ -1875,7 +1859,16 @@
           <w:sz w:val="24"/>
           <w:szCs w:val="24"/>
         </w:rPr>
-        <w:t xml:space="preserve"> kelas perlu menciptakan suasana yang ceria dan menyenangkan di lingkungan sekolah melalui tata kelola kelas. Dengan membangun hubungan akrab antara guru dan siswa, guru dapat dengan lebih mudah membimbing dan memotivasi semangat belajar siswa. Pembelajaran yang menyenangkan mencakup interaksi positif antara guru dan siswa, kondisi fisik yang mendukung, dan atmosfir yang menciptakan kondisi ideal untuk proses pembelajaran. Suasana pembelajaran yang menyenangkan tidak hanya menghindarkan rasa bosan pada siswa tetapi juga menghilangkan rasa takut mereka terhadap keterlibatan dalam pembelajaran. Dalam proses belajar-mengajar, guru perlu menciptakan kondisi yang kondusif, dan siswa diharapkan aktif mengembangkan ide kreativitas mereka dengan bertanya, mengajukan pertanyaan tentang masalah yang muncul, dan menyampaikan gagasan mereka. Dengan demikian, dalam pembelajaran, guru tidak hanya mendominasi aktivitas belajar-mengajar, melainkan memberi ruang lebih banyak bagi siswa untuk terlibat secara aktif. Oleh karena itu, setiap sesi tatap muka memerlukan penggunaan metode dan model yang bervariasi.</w:t>
+        <w:t xml:space="preserve"> kelas perlu menciptakan suasana yang ceria dan menyenangkan di lingkungan sekolah melalui tata kelola kelas. Dengan membangun hubungan akrab antara guru dan siswa, guru dapat dengan lebih mudah membimbing dan memotivasi semangat belajar siswa. Pembelajaran yang menyenangkan mencakup interaksi positif antara guru dan siswa, kondisi fisik yang mendukung, dan atmosfir </w:t>
+      </w:r>
+      <w:r>
+        <w:rPr>
+          <w:rFonts w:ascii="Times New Roman" w:hAnsi="Times New Roman" w:cs="Times New Roman"/>
+          <w:sz w:val="24"/>
+          <w:szCs w:val="24"/>
+        </w:rPr>
+        <w:lastRenderedPageBreak/>
+        <w:t>yang menciptakan kondisi ideal untuk proses pembelajaran. Suasana pembelajaran yang menyenangkan tidak hanya menghindarkan rasa bosan pada siswa tetapi juga menghilangkan rasa takut mereka terhadap keterlibatan dalam pembelajaran. Dalam proses belajar-mengajar, guru perlu menciptakan kondisi yang kondusif, dan siswa diharapkan aktif mengembangkan ide kreativitas mereka dengan bertanya, mengajukan pertanyaan tentang masalah yang muncul, dan menyampaikan gagasan mereka. Dengan demikian, dalam pembelajaran, guru tidak hanya mendominasi aktivitas belajar-mengajar, melainkan memberi ruang lebih banyak bagi siswa untuk terlibat secara aktif. Oleh karena itu, setiap sesi tatap muka memerlukan penggunaan metode dan model yang bervariasi</w:t>
       </w:r>
       <w:r>
         <w:rPr>
@@ -1918,10 +1911,18 @@
         </w:rPr>
         <w:fldChar w:fldCharType="end"/>
       </w:r>
-    </w:p>
-    <w:p>
-      <w:pPr>
-        <w:spacing w:line="360" w:lineRule="auto"/>
+      <w:r>
+        <w:rPr>
+          <w:rFonts w:ascii="Times New Roman" w:hAnsi="Times New Roman" w:cs="Times New Roman"/>
+          <w:sz w:val="24"/>
+          <w:szCs w:val="24"/>
+        </w:rPr>
+        <w:t>.</w:t>
+      </w:r>
+    </w:p>
+    <w:p>
+      <w:pPr>
+        <w:spacing w:line="480" w:lineRule="auto"/>
         <w:ind w:firstLine="567"/>
         <w:jc w:val="both"/>
         <w:rPr>
@@ -2000,16 +2001,7 @@
           <w:sz w:val="24"/>
           <w:szCs w:val="24"/>
         </w:rPr>
-        <w:t xml:space="preserve">pada waktu yang tepat dapat menggambarkan proses </w:t>
-      </w:r>
-      <w:r>
-        <w:rPr>
-          <w:rFonts w:ascii="Times New Roman" w:hAnsi="Times New Roman" w:cs="Times New Roman"/>
-          <w:sz w:val="24"/>
-          <w:szCs w:val="24"/>
-        </w:rPr>
-        <w:lastRenderedPageBreak/>
-        <w:t>pembelajaran yang menyenangkan</w:t>
+        <w:t>pada waktu yang tepat dapat menggambarkan proses pembelajaran yang menyenangkan</w:t>
       </w:r>
       <w:r>
         <w:rPr>
@@ -2049,7 +2041,7 @@
           <w:sz w:val="24"/>
           <w:szCs w:val="24"/>
         </w:rPr>
-        <w:t xml:space="preserve">. </w:t>
+        <w:t xml:space="preserve"> </w:t>
       </w:r>
       <w:r>
         <w:rPr>
@@ -2092,48 +2084,232 @@
         </w:rPr>
         <w:fldChar w:fldCharType="end"/>
       </w:r>
-    </w:p>
-    <w:p>
-      <w:pPr>
-        <w:spacing w:line="360" w:lineRule="auto"/>
+      <w:r>
+        <w:rPr>
+          <w:rFonts w:ascii="Times New Roman" w:hAnsi="Times New Roman" w:cs="Times New Roman"/>
+          <w:sz w:val="24"/>
+          <w:szCs w:val="24"/>
+        </w:rPr>
+        <w:t>.</w:t>
+      </w:r>
+    </w:p>
+    <w:p>
+      <w:pPr>
+        <w:spacing w:line="480" w:lineRule="auto"/>
         <w:ind w:firstLine="567"/>
         <w:jc w:val="both"/>
         <w:rPr>
           <w:rFonts w:ascii="Times New Roman" w:hAnsi="Times New Roman" w:cs="Times New Roman"/>
           <w:sz w:val="24"/>
           <w:szCs w:val="24"/>
-        </w:rPr>
-      </w:pPr>
-    </w:p>
-    <w:p>
-      <w:pPr>
-        <w:spacing w:line="360" w:lineRule="auto"/>
+          <w:lang w:val="id-ID"/>
+        </w:rPr>
+      </w:pPr>
+      <w:r>
+        <w:rPr>
+          <w:rFonts w:ascii="Times New Roman" w:hAnsi="Times New Roman" w:cs="Times New Roman"/>
+          <w:sz w:val="24"/>
+          <w:szCs w:val="24"/>
+        </w:rPr>
+        <w:t xml:space="preserve">SMAN 5 Bukittinggi, sebuah lembaga pendidikan menengah yang </w:t>
+      </w:r>
+      <w:r>
+        <w:rPr>
+          <w:rFonts w:ascii="Times New Roman" w:hAnsi="Times New Roman" w:cs="Times New Roman"/>
+          <w:sz w:val="24"/>
+          <w:szCs w:val="24"/>
+        </w:rPr>
+        <w:t>berada pada</w:t>
+      </w:r>
+      <w:r>
+        <w:t xml:space="preserve"> </w:t>
+      </w:r>
+      <w:r>
+        <w:rPr>
+          <w:rFonts w:ascii="Times New Roman" w:hAnsi="Times New Roman" w:cs="Times New Roman"/>
+          <w:sz w:val="24"/>
+          <w:szCs w:val="24"/>
+        </w:rPr>
+        <w:t>Jl. Nj Dt Mangkuto Ameh Kec. Mandiangin Koto Selayan, Kota Bukittinggi - Sumatera Barat.</w:t>
+      </w:r>
+      <w:r>
+        <w:rPr>
+          <w:rFonts w:ascii="Times New Roman" w:hAnsi="Times New Roman" w:cs="Times New Roman"/>
+          <w:sz w:val="24"/>
+          <w:szCs w:val="24"/>
+        </w:rPr>
+        <w:t xml:space="preserve"> SMAN 5 Bukittinggi Merupakan </w:t>
+      </w:r>
+      <w:r>
+        <w:rPr>
+          <w:rFonts w:ascii="Times New Roman" w:hAnsi="Times New Roman" w:cs="Times New Roman"/>
+          <w:sz w:val="24"/>
+          <w:szCs w:val="24"/>
+        </w:rPr>
+        <w:t xml:space="preserve">sekolah yang sudah mendapatkan akreditasi “A” dengan nomor </w:t>
+      </w:r>
+      <w:proofErr w:type="gramStart"/>
+      <w:r>
+        <w:rPr>
+          <w:rFonts w:ascii="Times New Roman" w:hAnsi="Times New Roman" w:cs="Times New Roman"/>
+          <w:sz w:val="24"/>
+          <w:szCs w:val="24"/>
+        </w:rPr>
+        <w:t>NPSN :</w:t>
+      </w:r>
+      <w:proofErr w:type="gramEnd"/>
+      <w:r>
+        <w:rPr>
+          <w:rFonts w:ascii="Times New Roman" w:hAnsi="Times New Roman" w:cs="Times New Roman"/>
+          <w:sz w:val="24"/>
+          <w:szCs w:val="24"/>
+        </w:rPr>
+        <w:t xml:space="preserve"> </w:t>
+      </w:r>
+      <w:r>
+        <w:rPr>
+          <w:rFonts w:ascii="Times New Roman" w:hAnsi="Times New Roman" w:cs="Times New Roman"/>
+          <w:sz w:val="24"/>
+          <w:szCs w:val="24"/>
+        </w:rPr>
+        <w:t>10307527</w:t>
+      </w:r>
+      <w:r>
+        <w:rPr>
+          <w:rFonts w:ascii="Times New Roman" w:hAnsi="Times New Roman" w:cs="Times New Roman"/>
+          <w:sz w:val="24"/>
+          <w:szCs w:val="24"/>
+        </w:rPr>
+        <w:t xml:space="preserve"> </w:t>
+      </w:r>
+      <w:r>
+        <w:rPr>
+          <w:rFonts w:ascii="Times New Roman" w:hAnsi="Times New Roman" w:cs="Times New Roman"/>
+          <w:sz w:val="24"/>
+          <w:szCs w:val="24"/>
+        </w:rPr>
+        <w:t>dan sudah menerapkan kurikulum Merdeka dan menjadi salah satu sekolah penggerak di Indonesia</w:t>
+      </w:r>
+    </w:p>
+    <w:p>
+      <w:pPr>
+        <w:spacing w:line="480" w:lineRule="auto"/>
         <w:ind w:firstLine="567"/>
         <w:jc w:val="both"/>
         <w:rPr>
           <w:rFonts w:ascii="Times New Roman" w:hAnsi="Times New Roman" w:cs="Times New Roman"/>
           <w:sz w:val="24"/>
           <w:szCs w:val="24"/>
-          <w:lang w:val="id-ID"/>
-        </w:rPr>
-      </w:pPr>
-      <w:r>
-        <w:rPr>
-          <w:rFonts w:ascii="Times New Roman" w:hAnsi="Times New Roman" w:cs="Times New Roman"/>
-          <w:sz w:val="24"/>
-          <w:szCs w:val="24"/>
-        </w:rPr>
-        <w:t xml:space="preserve">SMAN 5 Bukittinggi, sebuah lembaga pendidikan menengah yang </w:t>
-      </w:r>
-      <w:r>
-        <w:rPr>
-          <w:rFonts w:ascii="Times New Roman" w:hAnsi="Times New Roman" w:cs="Times New Roman"/>
-          <w:sz w:val="24"/>
-          <w:szCs w:val="24"/>
-        </w:rPr>
-        <w:t>berada pada</w:t>
-      </w:r>
-      <w:r>
+          <w:lang w:val="en-US"/>
+        </w:rPr>
+      </w:pPr>
+      <w:r>
+        <w:rPr>
+          <w:rFonts w:ascii="Times New Roman" w:hAnsi="Times New Roman" w:cs="Times New Roman"/>
+          <w:sz w:val="24"/>
+          <w:szCs w:val="24"/>
+          <w:lang w:val="id-ID"/>
+        </w:rPr>
+        <w:lastRenderedPageBreak/>
+        <w:t>Berdasarkan pengamatan</w:t>
+      </w:r>
+      <w:r>
+        <w:rPr>
+          <w:rFonts w:ascii="Times New Roman" w:hAnsi="Times New Roman" w:cs="Times New Roman"/>
+          <w:sz w:val="24"/>
+          <w:szCs w:val="24"/>
+          <w:lang w:val="id-ID"/>
+        </w:rPr>
+        <w:t xml:space="preserve"> observasi di </w:t>
+      </w:r>
+      <w:r>
+        <w:rPr>
+          <w:rFonts w:ascii="Times New Roman" w:hAnsi="Times New Roman" w:cs="Times New Roman"/>
+          <w:sz w:val="24"/>
+          <w:szCs w:val="24"/>
+          <w:lang w:val="en-US"/>
+        </w:rPr>
+        <w:t xml:space="preserve">SMA N 5 Bukittinggi </w:t>
+      </w:r>
+      <w:r>
+        <w:rPr>
+          <w:rFonts w:ascii="Times New Roman" w:hAnsi="Times New Roman" w:cs="Times New Roman"/>
+          <w:sz w:val="24"/>
+          <w:szCs w:val="24"/>
+          <w:lang w:val="id-ID"/>
+        </w:rPr>
+        <w:t>menunjukkan bahwa guru sering mengalami kesulitan</w:t>
+      </w:r>
+      <w:r>
+        <w:rPr>
+          <w:rFonts w:ascii="Times New Roman" w:hAnsi="Times New Roman" w:cs="Times New Roman"/>
+          <w:sz w:val="24"/>
+          <w:szCs w:val="24"/>
+          <w:lang w:val="en-US"/>
+        </w:rPr>
+        <w:t xml:space="preserve"> Mengenai Analisa Emosional dari Siswanya</w:t>
+      </w:r>
+      <w:r>
+        <w:rPr>
+          <w:rFonts w:ascii="Times New Roman" w:hAnsi="Times New Roman" w:cs="Times New Roman"/>
+          <w:sz w:val="24"/>
+          <w:szCs w:val="24"/>
+          <w:lang w:val="id-ID"/>
+        </w:rPr>
+        <w:t>.</w:t>
+      </w:r>
+      <w:r>
+        <w:rPr>
+          <w:rFonts w:ascii="Times New Roman" w:hAnsi="Times New Roman" w:cs="Times New Roman"/>
+          <w:sz w:val="24"/>
+          <w:szCs w:val="24"/>
+          <w:lang w:val="en-US"/>
+        </w:rPr>
+        <w:t xml:space="preserve"> Hal ini terjadi karena guru susah untuk mengontrol dan mengklasisifikasikan emosi dari setiap siswa saat belajar, sehingga hal ini sulit untuk guru dalam</w:t>
+      </w:r>
+      <w:r>
+        <w:rPr>
+          <w:rFonts w:ascii="Times New Roman" w:hAnsi="Times New Roman" w:cs="Times New Roman"/>
+          <w:sz w:val="24"/>
+          <w:szCs w:val="24"/>
+          <w:lang w:val="en-US"/>
+        </w:rPr>
+        <w:t xml:space="preserve"> untuk memnetukan bagaimana pengeloaan kelas yang di perlukan</w:t>
+      </w:r>
+      <w:r>
+        <w:rPr>
+          <w:rFonts w:ascii="Times New Roman" w:hAnsi="Times New Roman" w:cs="Times New Roman"/>
+          <w:sz w:val="24"/>
+          <w:szCs w:val="24"/>
+          <w:lang w:val="en-US"/>
+        </w:rPr>
+        <w:t xml:space="preserve">, siswa juga </w:t>
+      </w:r>
+      <w:r>
+        <w:rPr>
+          <w:rFonts w:ascii="Times New Roman" w:hAnsi="Times New Roman" w:cs="Times New Roman"/>
+          <w:sz w:val="24"/>
+          <w:szCs w:val="24"/>
+          <w:lang w:val="en-US"/>
+        </w:rPr>
+        <w:t>kurang</w:t>
+      </w:r>
+      <w:r>
+        <w:rPr>
+          <w:rFonts w:ascii="Times New Roman" w:hAnsi="Times New Roman" w:cs="Times New Roman"/>
+          <w:sz w:val="24"/>
+          <w:szCs w:val="24"/>
+          <w:lang w:val="en-US"/>
+        </w:rPr>
+        <w:t xml:space="preserve"> terbuka</w:t>
+      </w:r>
+      <w:r>
+        <w:rPr>
+          <w:rFonts w:ascii="Times New Roman" w:hAnsi="Times New Roman" w:cs="Times New Roman"/>
+          <w:sz w:val="24"/>
+          <w:szCs w:val="24"/>
+          <w:lang w:val="en-US"/>
+        </w:rPr>
         <w:t xml:space="preserve"> </w:t>
       </w:r>
       <w:r>
@@ -2141,106 +2317,198 @@
           <w:rFonts w:ascii="Times New Roman" w:hAnsi="Times New Roman" w:cs="Times New Roman"/>
           <w:sz w:val="24"/>
           <w:szCs w:val="24"/>
-        </w:rPr>
-        <w:t>Jl. Nj Dt Mangkuto Ameh Kec. Mandiangin Koto Selayan, Kota Bukittinggi - Sumatera Barat.</w:t>
-      </w:r>
-      <w:r>
-        <w:rPr>
-          <w:rFonts w:ascii="Times New Roman" w:hAnsi="Times New Roman" w:cs="Times New Roman"/>
-          <w:sz w:val="24"/>
-          <w:szCs w:val="24"/>
-        </w:rPr>
-        <w:t xml:space="preserve"> SMAN 5 Bukittinggi Merupakan </w:t>
-      </w:r>
-      <w:r>
-        <w:rPr>
-          <w:rFonts w:ascii="Times New Roman" w:hAnsi="Times New Roman" w:cs="Times New Roman"/>
-          <w:sz w:val="24"/>
-          <w:szCs w:val="24"/>
-        </w:rPr>
-        <w:t xml:space="preserve">sekolah yang sudah mendapatkan akreditasi “A” dengan nomor NPSN : </w:t>
-      </w:r>
-      <w:r>
-        <w:rPr>
-          <w:rFonts w:ascii="Times New Roman" w:hAnsi="Times New Roman" w:cs="Times New Roman"/>
-          <w:sz w:val="24"/>
-          <w:szCs w:val="24"/>
-        </w:rPr>
-        <w:t>10307527</w:t>
-      </w:r>
-      <w:r>
-        <w:rPr>
-          <w:rFonts w:ascii="Times New Roman" w:hAnsi="Times New Roman" w:cs="Times New Roman"/>
-          <w:sz w:val="24"/>
-          <w:szCs w:val="24"/>
-        </w:rPr>
-        <w:t xml:space="preserve"> </w:t>
-      </w:r>
-      <w:r>
-        <w:rPr>
-          <w:rFonts w:ascii="Times New Roman" w:hAnsi="Times New Roman" w:cs="Times New Roman"/>
-          <w:sz w:val="24"/>
-          <w:szCs w:val="24"/>
-        </w:rPr>
-        <w:t>dan sudah menerapkan kurikulum Merdeka dan menjadi salah satu sekolah penggerak di Indonesia</w:t>
-      </w:r>
-    </w:p>
-    <w:p>
-      <w:pPr>
-        <w:spacing w:line="360" w:lineRule="auto"/>
+          <w:lang w:val="en-US"/>
+        </w:rPr>
+        <w:t>dengan guru sehingga guru tidak dapat mengetahui bagaimana cara belajar siswa tersebut</w:t>
+      </w:r>
+    </w:p>
+    <w:p>
+      <w:pPr>
+        <w:spacing w:line="480" w:lineRule="auto"/>
         <w:ind w:firstLine="567"/>
         <w:jc w:val="both"/>
         <w:rPr>
           <w:rFonts w:ascii="Times New Roman" w:hAnsi="Times New Roman" w:cs="Times New Roman"/>
-          <w:sz w:val="24"/>
-          <w:szCs w:val="24"/>
-          <w:lang w:val="en-US"/>
-        </w:rPr>
-      </w:pPr>
-      <w:r>
-        <w:rPr>
-          <w:rFonts w:ascii="Times New Roman" w:hAnsi="Times New Roman" w:cs="Times New Roman"/>
-          <w:sz w:val="24"/>
-          <w:szCs w:val="24"/>
-          <w:lang w:val="id-ID"/>
-        </w:rPr>
-        <w:t>Berdasarkan pengamatan</w:t>
-      </w:r>
-      <w:r>
-        <w:rPr>
-          <w:rFonts w:ascii="Times New Roman" w:hAnsi="Times New Roman" w:cs="Times New Roman"/>
-          <w:sz w:val="24"/>
-          <w:szCs w:val="24"/>
-          <w:lang w:val="id-ID"/>
-        </w:rPr>
-        <w:t xml:space="preserve"> observasi di </w:t>
-      </w:r>
-      <w:r>
-        <w:rPr>
-          <w:rFonts w:ascii="Times New Roman" w:hAnsi="Times New Roman" w:cs="Times New Roman"/>
-          <w:sz w:val="24"/>
-          <w:szCs w:val="24"/>
-          <w:lang w:val="en-US"/>
-        </w:rPr>
-        <w:t xml:space="preserve">SMA N 5 Bukittinggi </w:t>
-      </w:r>
-      <w:r>
-        <w:rPr>
-          <w:rFonts w:ascii="Times New Roman" w:hAnsi="Times New Roman" w:cs="Times New Roman"/>
-          <w:sz w:val="24"/>
-          <w:szCs w:val="24"/>
-          <w:lang w:val="id-ID"/>
-        </w:rPr>
-        <w:t>menunjukkan bahwa guru sering mengalami kesulitan</w:t>
-      </w:r>
-      <w:r>
-        <w:rPr>
-          <w:rFonts w:ascii="Times New Roman" w:hAnsi="Times New Roman" w:cs="Times New Roman"/>
-          <w:sz w:val="24"/>
-          <w:szCs w:val="24"/>
-          <w:lang w:val="en-US"/>
-        </w:rPr>
-        <w:t xml:space="preserve"> Mengenai Analisa Emosional dari Siswanya</w:t>
+          <w:b/>
+          <w:bCs/>
+          <w:sz w:val="24"/>
+          <w:szCs w:val="24"/>
+          <w:lang w:val="id-ID"/>
+        </w:rPr>
+      </w:pPr>
+      <w:r>
+        <w:rPr>
+          <w:rFonts w:ascii="Times New Roman" w:hAnsi="Times New Roman" w:cs="Times New Roman"/>
+          <w:sz w:val="24"/>
+          <w:szCs w:val="24"/>
+          <w:lang w:val="id-ID"/>
+        </w:rPr>
+        <w:t>Dengan demikian</w:t>
+      </w:r>
+      <w:r>
+        <w:rPr>
+          <w:rFonts w:ascii="Times New Roman" w:hAnsi="Times New Roman" w:cs="Times New Roman"/>
+          <w:sz w:val="24"/>
+          <w:szCs w:val="24"/>
+          <w:lang w:val="id-ID"/>
+        </w:rPr>
+        <w:t xml:space="preserve"> dari permasalahan diatas</w:t>
+      </w:r>
+      <w:r>
+        <w:rPr>
+          <w:rFonts w:ascii="Times New Roman" w:hAnsi="Times New Roman" w:cs="Times New Roman"/>
+          <w:sz w:val="24"/>
+          <w:szCs w:val="24"/>
+          <w:lang w:val="id-ID"/>
+        </w:rPr>
+        <w:t xml:space="preserve">, diperlukan suatu solusi yang memudahkan guru </w:t>
+      </w:r>
+      <w:r>
+        <w:rPr>
+          <w:rFonts w:ascii="Times New Roman" w:hAnsi="Times New Roman" w:cs="Times New Roman"/>
+          <w:sz w:val="24"/>
+          <w:szCs w:val="24"/>
+          <w:lang w:val="en-US"/>
+        </w:rPr>
+        <w:t>dalam menetukan dan meningkatkan pengeloaan kelas yang dilakukan guru</w:t>
+      </w:r>
+      <w:r>
+        <w:rPr>
+          <w:rFonts w:ascii="Times New Roman" w:hAnsi="Times New Roman" w:cs="Times New Roman"/>
+          <w:sz w:val="24"/>
+          <w:szCs w:val="24"/>
+          <w:lang w:val="id-ID"/>
+        </w:rPr>
+        <w:t xml:space="preserve"> dalam meningkatkan mutu pendidikan, dan memahami bagaimana siswa merespons dan mengalami pembelajaran menjadi faktor penting dalam proses </w:t>
+      </w:r>
+      <w:r>
+        <w:rPr>
+          <w:rFonts w:ascii="Times New Roman" w:hAnsi="Times New Roman" w:cs="Times New Roman"/>
+          <w:sz w:val="24"/>
+          <w:szCs w:val="24"/>
+          <w:lang w:val="en-US"/>
+        </w:rPr>
+        <w:t>pembelajaran ini</w:t>
+      </w:r>
+      <w:r>
+        <w:rPr>
+          <w:rFonts w:ascii="Times New Roman" w:hAnsi="Times New Roman" w:cs="Times New Roman"/>
+          <w:sz w:val="24"/>
+          <w:szCs w:val="24"/>
+          <w:lang w:val="id-ID"/>
+        </w:rPr>
+        <w:t xml:space="preserve"> ini</w:t>
+      </w:r>
+      <w:r>
+        <w:rPr>
+          <w:rFonts w:ascii="Times New Roman" w:hAnsi="Times New Roman" w:cs="Times New Roman"/>
+          <w:sz w:val="24"/>
+          <w:szCs w:val="24"/>
+          <w:lang w:val="id-ID"/>
+        </w:rPr>
+        <w:t xml:space="preserve">. </w:t>
+      </w:r>
+      <w:r>
+        <w:rPr>
+          <w:rFonts w:ascii="Times New Roman" w:hAnsi="Times New Roman" w:cs="Times New Roman"/>
+          <w:sz w:val="24"/>
+          <w:szCs w:val="24"/>
+          <w:lang w:val="en-US"/>
+        </w:rPr>
+        <w:t xml:space="preserve"> </w:t>
+      </w:r>
+      <w:proofErr w:type="gramStart"/>
+      <w:r>
+        <w:rPr>
+          <w:rFonts w:ascii="Times New Roman" w:hAnsi="Times New Roman" w:cs="Times New Roman"/>
+          <w:sz w:val="24"/>
+          <w:szCs w:val="24"/>
+          <w:lang w:val="en-US"/>
+        </w:rPr>
+        <w:t>Sistem  Pendeteksi</w:t>
+      </w:r>
+      <w:proofErr w:type="gramEnd"/>
+      <w:r>
+        <w:rPr>
+          <w:rFonts w:ascii="Times New Roman" w:hAnsi="Times New Roman" w:cs="Times New Roman"/>
+          <w:sz w:val="24"/>
+          <w:szCs w:val="24"/>
+          <w:lang w:val="en-US"/>
+        </w:rPr>
+        <w:t xml:space="preserve"> emosi iaini </w:t>
+      </w:r>
+      <w:r>
+        <w:rPr>
+          <w:rFonts w:ascii="Times New Roman" w:hAnsi="Times New Roman" w:cs="Times New Roman"/>
+          <w:sz w:val="24"/>
+          <w:szCs w:val="24"/>
+          <w:lang w:val="id-ID"/>
+        </w:rPr>
+        <w:t>dapat menjadi solusi tersebut,</w:t>
+      </w:r>
+      <w:r>
+        <w:rPr>
+          <w:rFonts w:ascii="Times New Roman" w:hAnsi="Times New Roman" w:cs="Times New Roman"/>
+          <w:sz w:val="24"/>
+          <w:szCs w:val="24"/>
+          <w:lang w:val="en-US"/>
+        </w:rPr>
+        <w:t xml:space="preserve"> Karena sistem ini dapat dengan mudah digunakan oleh guru agar dapat menjadi</w:t>
+      </w:r>
+      <w:r>
+        <w:rPr>
+          <w:rFonts w:ascii="Times New Roman" w:hAnsi="Times New Roman" w:cs="Times New Roman"/>
+          <w:sz w:val="24"/>
+          <w:szCs w:val="24"/>
+          <w:lang w:val="en-US"/>
+        </w:rPr>
+        <w:t xml:space="preserve"> sebuah </w:t>
+      </w:r>
+      <w:r>
+        <w:rPr>
+          <w:rFonts w:ascii="Times New Roman" w:hAnsi="Times New Roman" w:cs="Times New Roman"/>
+          <w:sz w:val="24"/>
+          <w:szCs w:val="24"/>
+          <w:lang w:val="en-US"/>
+        </w:rPr>
+        <w:t xml:space="preserve">alat untuk memahami perasaan </w:t>
+      </w:r>
+      <w:r>
+        <w:rPr>
+          <w:rFonts w:ascii="Times New Roman" w:hAnsi="Times New Roman" w:cs="Times New Roman"/>
+          <w:sz w:val="24"/>
+          <w:szCs w:val="24"/>
+          <w:lang w:val="en-US"/>
+        </w:rPr>
+        <w:t>dari tiap-tiap siswa</w:t>
+      </w:r>
+      <w:r>
+        <w:rPr>
+          <w:rFonts w:ascii="Times New Roman" w:hAnsi="Times New Roman" w:cs="Times New Roman"/>
+          <w:sz w:val="24"/>
+          <w:szCs w:val="24"/>
+          <w:lang w:val="en-US"/>
+        </w:rPr>
+        <w:t xml:space="preserve"> dan </w:t>
+      </w:r>
+      <w:r>
+        <w:rPr>
+          <w:rFonts w:ascii="Times New Roman" w:hAnsi="Times New Roman" w:cs="Times New Roman"/>
+          <w:sz w:val="24"/>
+          <w:szCs w:val="24"/>
+          <w:lang w:val="en-US"/>
+        </w:rPr>
+        <w:t xml:space="preserve">langkah menuju pendidikan yang lebih modern, responsif, dan adaptif. Ini juga merupakan upaya konkret untuk memperbaiki kualitas pengajaran dan pembelajaran di </w:t>
+      </w:r>
+      <w:proofErr w:type="gramStart"/>
+      <w:r>
+        <w:rPr>
+          <w:rFonts w:ascii="Times New Roman" w:hAnsi="Times New Roman" w:cs="Times New Roman"/>
+          <w:sz w:val="24"/>
+          <w:szCs w:val="24"/>
+          <w:lang w:val="en-US"/>
+        </w:rPr>
+        <w:t>sekolah,</w:t>
       </w:r>
       <w:r>
         <w:rPr>
@@ -2251,257 +2519,72 @@
         </w:rPr>
         <w:t>.</w:t>
       </w:r>
-      <w:r>
-        <w:rPr>
-          <w:rFonts w:ascii="Times New Roman" w:hAnsi="Times New Roman" w:cs="Times New Roman"/>
-          <w:sz w:val="24"/>
-          <w:szCs w:val="24"/>
-          <w:lang w:val="en-US"/>
-        </w:rPr>
-        <w:t xml:space="preserve"> Hal ini terjadi karena guru susah untuk mengontrol dan mengklasisifikasikan emosi dari setiap siswa saat belajar, sehingga hal ini sulit untuk guru dalam</w:t>
-      </w:r>
-      <w:r>
-        <w:rPr>
-          <w:rFonts w:ascii="Times New Roman" w:hAnsi="Times New Roman" w:cs="Times New Roman"/>
-          <w:sz w:val="24"/>
-          <w:szCs w:val="24"/>
-          <w:lang w:val="en-US"/>
-        </w:rPr>
-        <w:t xml:space="preserve"> untuk memnetukan bagaimana pengeloaan kelas yang di perlukan</w:t>
-      </w:r>
-      <w:r>
-        <w:rPr>
-          <w:rFonts w:ascii="Times New Roman" w:hAnsi="Times New Roman" w:cs="Times New Roman"/>
-          <w:sz w:val="24"/>
-          <w:szCs w:val="24"/>
-          <w:lang w:val="en-US"/>
-        </w:rPr>
-        <w:t xml:space="preserve">, siswa juga </w:t>
-      </w:r>
-      <w:r>
-        <w:rPr>
-          <w:rFonts w:ascii="Times New Roman" w:hAnsi="Times New Roman" w:cs="Times New Roman"/>
-          <w:sz w:val="24"/>
-          <w:szCs w:val="24"/>
-          <w:lang w:val="en-US"/>
-        </w:rPr>
-        <w:t>kurang</w:t>
-      </w:r>
-      <w:r>
-        <w:rPr>
-          <w:rFonts w:ascii="Times New Roman" w:hAnsi="Times New Roman" w:cs="Times New Roman"/>
-          <w:sz w:val="24"/>
-          <w:szCs w:val="24"/>
-          <w:lang w:val="en-US"/>
-        </w:rPr>
-        <w:t xml:space="preserve"> terbuka</w:t>
-      </w:r>
-      <w:r>
-        <w:rPr>
-          <w:rFonts w:ascii="Times New Roman" w:hAnsi="Times New Roman" w:cs="Times New Roman"/>
-          <w:sz w:val="24"/>
-          <w:szCs w:val="24"/>
-          <w:lang w:val="en-US"/>
-        </w:rPr>
-        <w:t xml:space="preserve"> </w:t>
-      </w:r>
-      <w:r>
-        <w:rPr>
-          <w:rFonts w:ascii="Times New Roman" w:hAnsi="Times New Roman" w:cs="Times New Roman"/>
-          <w:sz w:val="24"/>
-          <w:szCs w:val="24"/>
-          <w:lang w:val="en-US"/>
-        </w:rPr>
-        <w:t>dengan guru sehingga guru tidak dapat mengetahui bagaimana cara belajar siswa tersebut</w:t>
-      </w:r>
-    </w:p>
-    <w:p>
-      <w:pPr>
-        <w:spacing w:line="360" w:lineRule="auto"/>
+      <w:proofErr w:type="gramEnd"/>
+      <w:r>
+        <w:rPr>
+          <w:rFonts w:ascii="Times New Roman" w:hAnsi="Times New Roman" w:cs="Times New Roman"/>
+          <w:sz w:val="24"/>
+          <w:szCs w:val="24"/>
+          <w:lang w:val="id-ID"/>
+        </w:rPr>
+        <w:t xml:space="preserve"> Penelitian ini penulis beri judul </w:t>
+      </w:r>
+      <w:r>
+        <w:rPr>
+          <w:rFonts w:ascii="Times New Roman" w:hAnsi="Times New Roman" w:cs="Times New Roman"/>
+          <w:b/>
+          <w:bCs/>
+          <w:sz w:val="24"/>
+          <w:szCs w:val="24"/>
+          <w:lang w:val="id-ID"/>
+        </w:rPr>
+        <w:t>“</w:t>
+      </w:r>
+      <w:bookmarkStart w:id="1" w:name="_Hlk153504748"/>
+      <w:r>
+        <w:rPr>
+          <w:rFonts w:ascii="Times New Roman" w:hAnsi="Times New Roman" w:cs="Times New Roman"/>
+          <w:b/>
+          <w:bCs/>
+          <w:sz w:val="24"/>
+          <w:szCs w:val="24"/>
+          <w:lang w:val="id-ID"/>
+        </w:rPr>
+        <w:t>perancangan sistem pendeteksi emosi siswa menggunakan metode convolution neural network untuk meningkatkan pengelolaan kelas dalam proses pembelajaran di sman 5 bukittinggi</w:t>
+      </w:r>
+      <w:bookmarkEnd w:id="1"/>
+      <w:r>
+        <w:rPr>
+          <w:rFonts w:ascii="Times New Roman" w:hAnsi="Times New Roman" w:cs="Times New Roman"/>
+          <w:b/>
+          <w:bCs/>
+          <w:sz w:val="24"/>
+          <w:szCs w:val="24"/>
+          <w:lang w:val="id-ID"/>
+        </w:rPr>
+        <w:t>”</w:t>
+      </w:r>
+    </w:p>
+    <w:p>
+      <w:pPr>
+        <w:spacing w:line="480" w:lineRule="auto"/>
         <w:ind w:firstLine="567"/>
         <w:jc w:val="both"/>
         <w:rPr>
           <w:rFonts w:ascii="Times New Roman" w:hAnsi="Times New Roman" w:cs="Times New Roman"/>
-          <w:sz w:val="24"/>
-          <w:szCs w:val="24"/>
-          <w:lang w:val="en-US"/>
-        </w:rPr>
-      </w:pPr>
-      <w:r>
-        <w:rPr>
-          <w:rFonts w:ascii="Times New Roman" w:hAnsi="Times New Roman" w:cs="Times New Roman"/>
-          <w:sz w:val="24"/>
-          <w:szCs w:val="24"/>
-          <w:lang w:val="id-ID"/>
-        </w:rPr>
-        <w:t>Dengan demikian</w:t>
-      </w:r>
-      <w:r>
-        <w:rPr>
-          <w:rFonts w:ascii="Times New Roman" w:hAnsi="Times New Roman" w:cs="Times New Roman"/>
-          <w:sz w:val="24"/>
-          <w:szCs w:val="24"/>
-          <w:lang w:val="id-ID"/>
-        </w:rPr>
-        <w:t xml:space="preserve"> dari permasalahan diatas</w:t>
-      </w:r>
-      <w:r>
-        <w:rPr>
-          <w:rFonts w:ascii="Times New Roman" w:hAnsi="Times New Roman" w:cs="Times New Roman"/>
-          <w:sz w:val="24"/>
-          <w:szCs w:val="24"/>
-          <w:lang w:val="id-ID"/>
-        </w:rPr>
-        <w:t xml:space="preserve">, diperlukan suatu solusi yang memudahkan guru </w:t>
-      </w:r>
-      <w:r>
-        <w:rPr>
-          <w:rFonts w:ascii="Times New Roman" w:hAnsi="Times New Roman" w:cs="Times New Roman"/>
-          <w:sz w:val="24"/>
-          <w:szCs w:val="24"/>
-          <w:lang w:val="en-US"/>
-        </w:rPr>
-        <w:t>dalam menetukan dan meningkatkan pengeloaan kelas yang dilakukan guru</w:t>
-      </w:r>
-      <w:r>
-        <w:rPr>
-          <w:rFonts w:ascii="Times New Roman" w:hAnsi="Times New Roman" w:cs="Times New Roman"/>
-          <w:sz w:val="24"/>
-          <w:szCs w:val="24"/>
-          <w:lang w:val="id-ID"/>
-        </w:rPr>
-        <w:t xml:space="preserve"> dalam meningkatkan mutu pendidikan, dan memahami bagaimana siswa merespons dan mengalami pembelajaran menjadi faktor penting dalam proses </w:t>
-      </w:r>
-      <w:r>
-        <w:rPr>
-          <w:rFonts w:ascii="Times New Roman" w:hAnsi="Times New Roman" w:cs="Times New Roman"/>
-          <w:sz w:val="24"/>
-          <w:szCs w:val="24"/>
-          <w:lang w:val="en-US"/>
-        </w:rPr>
-        <w:t>pembelajaran ini</w:t>
-      </w:r>
-      <w:r>
-        <w:rPr>
-          <w:rFonts w:ascii="Times New Roman" w:hAnsi="Times New Roman" w:cs="Times New Roman"/>
-          <w:sz w:val="24"/>
-          <w:szCs w:val="24"/>
-          <w:lang w:val="id-ID"/>
-        </w:rPr>
-        <w:t xml:space="preserve"> ini</w:t>
-      </w:r>
-      <w:r>
-        <w:rPr>
-          <w:rFonts w:ascii="Times New Roman" w:hAnsi="Times New Roman" w:cs="Times New Roman"/>
-          <w:sz w:val="24"/>
-          <w:szCs w:val="24"/>
-          <w:lang w:val="id-ID"/>
-        </w:rPr>
-        <w:t xml:space="preserve">. </w:t>
-      </w:r>
-      <w:r>
-        <w:rPr>
-          <w:rFonts w:ascii="Times New Roman" w:hAnsi="Times New Roman" w:cs="Times New Roman"/>
-          <w:sz w:val="24"/>
-          <w:szCs w:val="24"/>
-          <w:lang w:val="en-US"/>
-        </w:rPr>
-        <w:t xml:space="preserve"> Sistem  Pendeteksi emosi iaini </w:t>
-      </w:r>
-      <w:r>
-        <w:rPr>
-          <w:rFonts w:ascii="Times New Roman" w:hAnsi="Times New Roman" w:cs="Times New Roman"/>
-          <w:sz w:val="24"/>
-          <w:szCs w:val="24"/>
-          <w:lang w:val="id-ID"/>
-        </w:rPr>
-        <w:t>dapat menjadi solusi tersebut,</w:t>
-      </w:r>
-      <w:r>
-        <w:rPr>
-          <w:rFonts w:ascii="Times New Roman" w:hAnsi="Times New Roman" w:cs="Times New Roman"/>
-          <w:sz w:val="24"/>
-          <w:szCs w:val="24"/>
-          <w:lang w:val="en-US"/>
-        </w:rPr>
-        <w:t xml:space="preserve"> Karena sistem ini dapat dengan mudah digunakan oleh guru agar dapat menjadi</w:t>
-      </w:r>
-      <w:r>
-        <w:rPr>
-          <w:rFonts w:ascii="Times New Roman" w:hAnsi="Times New Roman" w:cs="Times New Roman"/>
-          <w:sz w:val="24"/>
-          <w:szCs w:val="24"/>
-          <w:lang w:val="en-US"/>
-        </w:rPr>
-        <w:t xml:space="preserve"> sebuah </w:t>
-      </w:r>
-      <w:r>
-        <w:rPr>
-          <w:rFonts w:ascii="Times New Roman" w:hAnsi="Times New Roman" w:cs="Times New Roman"/>
-          <w:sz w:val="24"/>
-          <w:szCs w:val="24"/>
-          <w:lang w:val="en-US"/>
-        </w:rPr>
-        <w:t xml:space="preserve">alat untuk memahami perasaan </w:t>
-      </w:r>
-      <w:r>
-        <w:rPr>
-          <w:rFonts w:ascii="Times New Roman" w:hAnsi="Times New Roman" w:cs="Times New Roman"/>
-          <w:sz w:val="24"/>
-          <w:szCs w:val="24"/>
-          <w:lang w:val="en-US"/>
-        </w:rPr>
-        <w:t>dari tiap-tiap siswa</w:t>
-      </w:r>
-      <w:r>
-        <w:rPr>
-          <w:rFonts w:ascii="Times New Roman" w:hAnsi="Times New Roman" w:cs="Times New Roman"/>
-          <w:sz w:val="24"/>
-          <w:szCs w:val="24"/>
-          <w:lang w:val="en-US"/>
-        </w:rPr>
-        <w:t xml:space="preserve"> dan </w:t>
-      </w:r>
-      <w:r>
-        <w:rPr>
-          <w:rFonts w:ascii="Times New Roman" w:hAnsi="Times New Roman" w:cs="Times New Roman"/>
-          <w:sz w:val="24"/>
-          <w:szCs w:val="24"/>
-          <w:lang w:val="en-US"/>
-        </w:rPr>
-        <w:t>langkah menuju pendidikan yang lebih modern, responsif, dan adaptif. Ini juga merupakan upaya konkret untuk memperbaiki kualitas pengajaran dan pembelajaran di sekolah,</w:t>
-      </w:r>
-      <w:r>
-        <w:rPr>
-          <w:rFonts w:ascii="Times New Roman" w:hAnsi="Times New Roman" w:cs="Times New Roman"/>
-          <w:sz w:val="24"/>
-          <w:szCs w:val="24"/>
-          <w:lang w:val="id-ID"/>
-        </w:rPr>
-        <w:t>.</w:t>
-      </w:r>
-      <w:r>
-        <w:rPr>
-          <w:rFonts w:ascii="Times New Roman" w:hAnsi="Times New Roman" w:cs="Times New Roman"/>
-          <w:sz w:val="24"/>
-          <w:szCs w:val="24"/>
-          <w:lang w:val="id-ID"/>
-        </w:rPr>
-        <w:t xml:space="preserve"> Penelitian ini penulis beri judul </w:t>
-      </w:r>
-      <w:r>
-        <w:rPr>
-          <w:rFonts w:ascii="Times New Roman" w:hAnsi="Times New Roman" w:cs="Times New Roman"/>
           <w:b/>
           <w:bCs/>
           <w:sz w:val="24"/>
           <w:szCs w:val="24"/>
           <w:lang w:val="id-ID"/>
         </w:rPr>
-        <w:t>“</w:t>
-      </w:r>
-      <w:bookmarkStart w:id="2" w:name="_Hlk153504748"/>
-      <w:r>
+      </w:pPr>
+    </w:p>
+    <w:p>
+      <w:pPr>
+        <w:spacing w:line="480" w:lineRule="auto"/>
+        <w:ind w:firstLine="567"/>
+        <w:jc w:val="both"/>
         <w:rPr>
           <w:rFonts w:ascii="Times New Roman" w:hAnsi="Times New Roman" w:cs="Times New Roman"/>
           <w:b/>
@@ -2510,39 +2593,12 @@
           <w:szCs w:val="24"/>
           <w:lang w:val="id-ID"/>
         </w:rPr>
-        <w:t>perancangan sistem pendeteksi emosi siswa menggunakan metode convolution neural network untuk meningkatkan pengelolaan kelas dalam proses pembelajaran di sman 5 bukittinggi</w:t>
-      </w:r>
-      <w:bookmarkEnd w:id="2"/>
-      <w:r>
-        <w:rPr>
-          <w:rFonts w:ascii="Times New Roman" w:hAnsi="Times New Roman" w:cs="Times New Roman"/>
-          <w:b/>
-          <w:bCs/>
-          <w:sz w:val="24"/>
-          <w:szCs w:val="24"/>
-          <w:lang w:val="id-ID"/>
-        </w:rPr>
-        <w:t>”</w:t>
-      </w:r>
-    </w:p>
-    <w:p>
-      <w:pPr>
-        <w:pStyle w:val="ListParagraph"/>
-        <w:spacing w:line="360" w:lineRule="auto"/>
-        <w:ind w:left="0" w:firstLine="426"/>
-        <w:jc w:val="both"/>
-        <w:rPr>
-          <w:rFonts w:ascii="Times New Roman" w:hAnsi="Times New Roman" w:cs="Times New Roman"/>
-          <w:sz w:val="24"/>
-          <w:szCs w:val="24"/>
-        </w:rPr>
-      </w:pPr>
-    </w:p>
-    <w:p>
-      <w:pPr>
-        <w:pStyle w:val="ListParagraph"/>
-        <w:spacing w:line="360" w:lineRule="auto"/>
-        <w:ind w:left="0" w:firstLine="426"/>
+      </w:pPr>
+    </w:p>
+    <w:p>
+      <w:pPr>
+        <w:spacing w:line="480" w:lineRule="auto"/>
+        <w:ind w:firstLine="567"/>
         <w:jc w:val="both"/>
         <w:rPr>
           <w:rFonts w:ascii="Times New Roman" w:hAnsi="Times New Roman" w:cs="Times New Roman"/>
@@ -2558,7 +2614,7 @@
           <w:ilvl w:val="0"/>
           <w:numId w:val="2"/>
         </w:numPr>
-        <w:spacing w:line="360" w:lineRule="auto"/>
+        <w:spacing w:line="480" w:lineRule="auto"/>
         <w:jc w:val="both"/>
         <w:rPr>
           <w:rFonts w:ascii="Times New Roman" w:hAnsi="Times New Roman" w:cs="Times New Roman"/>
@@ -2595,7 +2651,7 @@
     </w:p>
     <w:p>
       <w:pPr>
-        <w:spacing w:line="360" w:lineRule="auto"/>
+        <w:spacing w:line="480" w:lineRule="auto"/>
         <w:ind w:firstLine="567"/>
         <w:jc w:val="both"/>
         <w:rPr>
@@ -2622,7 +2678,7 @@
           <w:ilvl w:val="0"/>
           <w:numId w:val="4"/>
         </w:numPr>
-        <w:spacing w:line="360" w:lineRule="auto"/>
+        <w:spacing w:line="480" w:lineRule="auto"/>
         <w:rPr>
           <w:rFonts w:ascii="Times New Roman" w:hAnsi="Times New Roman" w:cs="Times New Roman"/>
           <w:sz w:val="24"/>
@@ -2647,7 +2703,7 @@
           <w:ilvl w:val="0"/>
           <w:numId w:val="4"/>
         </w:numPr>
-        <w:spacing w:line="360" w:lineRule="auto"/>
+        <w:spacing w:line="480" w:lineRule="auto"/>
         <w:rPr>
           <w:rFonts w:ascii="Times New Roman" w:hAnsi="Times New Roman" w:cs="Times New Roman"/>
           <w:sz w:val="24"/>
@@ -2681,7 +2737,7 @@
           <w:ilvl w:val="0"/>
           <w:numId w:val="4"/>
         </w:numPr>
-        <w:spacing w:line="360" w:lineRule="auto"/>
+        <w:spacing w:line="480" w:lineRule="auto"/>
         <w:jc w:val="both"/>
         <w:rPr>
           <w:rFonts w:ascii="Times New Roman" w:hAnsi="Times New Roman" w:cs="Times New Roman"/>
@@ -2707,7 +2763,7 @@
           <w:ilvl w:val="0"/>
           <w:numId w:val="2"/>
         </w:numPr>
-        <w:spacing w:line="360" w:lineRule="auto"/>
+        <w:spacing w:line="480" w:lineRule="auto"/>
         <w:jc w:val="both"/>
         <w:rPr>
           <w:rFonts w:ascii="Times New Roman" w:hAnsi="Times New Roman" w:cs="Times New Roman"/>
@@ -2732,7 +2788,7 @@
     </w:p>
     <w:p>
       <w:pPr>
-        <w:spacing w:line="360" w:lineRule="auto"/>
+        <w:spacing w:line="480" w:lineRule="auto"/>
         <w:ind w:firstLine="567"/>
         <w:jc w:val="both"/>
         <w:rPr>
@@ -2768,7 +2824,7 @@
           <w:ilvl w:val="0"/>
           <w:numId w:val="2"/>
         </w:numPr>
-        <w:spacing w:line="360" w:lineRule="auto"/>
+        <w:spacing w:line="480" w:lineRule="auto"/>
         <w:jc w:val="both"/>
         <w:rPr>
           <w:rFonts w:ascii="Times New Roman" w:hAnsi="Times New Roman" w:cs="Times New Roman"/>
@@ -2793,7 +2849,7 @@
     </w:p>
     <w:p>
       <w:pPr>
-        <w:spacing w:line="360" w:lineRule="auto"/>
+        <w:spacing w:line="480" w:lineRule="auto"/>
         <w:ind w:firstLine="567"/>
         <w:jc w:val="both"/>
         <w:rPr>
@@ -2848,6 +2904,19 @@
         </w:rPr>
         <w:t>”.</w:t>
       </w:r>
+    </w:p>
+    <w:p>
+      <w:pPr>
+        <w:spacing w:line="480" w:lineRule="auto"/>
+        <w:ind w:firstLine="567"/>
+        <w:jc w:val="both"/>
+        <w:rPr>
+          <w:rFonts w:ascii="Times New Roman" w:hAnsi="Times New Roman" w:cs="Times New Roman"/>
+          <w:sz w:val="24"/>
+          <w:szCs w:val="24"/>
+          <w:lang w:val="id-ID"/>
+        </w:rPr>
+      </w:pPr>
     </w:p>
     <w:p>
       <w:pPr>
@@ -2856,7 +2925,7 @@
           <w:ilvl w:val="0"/>
           <w:numId w:val="2"/>
         </w:numPr>
-        <w:spacing w:line="360" w:lineRule="auto"/>
+        <w:spacing w:line="480" w:lineRule="auto"/>
         <w:jc w:val="both"/>
         <w:rPr>
           <w:rFonts w:ascii="Times New Roman" w:hAnsi="Times New Roman" w:cs="Times New Roman"/>
@@ -2876,12 +2945,13 @@
           <w:szCs w:val="24"/>
           <w:lang w:val="id-ID"/>
         </w:rPr>
+        <w:lastRenderedPageBreak/>
         <w:t>Tujuan Penelitian</w:t>
       </w:r>
     </w:p>
     <w:p>
       <w:pPr>
-        <w:spacing w:line="360" w:lineRule="auto"/>
+        <w:spacing w:line="480" w:lineRule="auto"/>
         <w:ind w:firstLine="567"/>
         <w:jc w:val="both"/>
         <w:rPr>
@@ -3043,7 +3113,7 @@
           <w:ilvl w:val="0"/>
           <w:numId w:val="2"/>
         </w:numPr>
-        <w:spacing w:line="360" w:lineRule="auto"/>
+        <w:spacing w:line="480" w:lineRule="auto"/>
         <w:jc w:val="both"/>
         <w:rPr>
           <w:rFonts w:ascii="Times New Roman" w:hAnsi="Times New Roman" w:cs="Times New Roman"/>
@@ -3073,7 +3143,7 @@
           <w:ilvl w:val="0"/>
           <w:numId w:val="5"/>
         </w:numPr>
-        <w:spacing w:line="360" w:lineRule="auto"/>
+        <w:spacing w:line="480" w:lineRule="auto"/>
         <w:jc w:val="both"/>
         <w:rPr>
           <w:rFonts w:ascii="Times New Roman" w:hAnsi="Times New Roman" w:cs="Times New Roman"/>
@@ -3099,7 +3169,7 @@
           <w:ilvl w:val="1"/>
           <w:numId w:val="5"/>
         </w:numPr>
-        <w:spacing w:line="360" w:lineRule="auto"/>
+        <w:spacing w:line="480" w:lineRule="auto"/>
         <w:jc w:val="both"/>
         <w:rPr>
           <w:rFonts w:ascii="Times New Roman" w:hAnsi="Times New Roman" w:cs="Times New Roman"/>
@@ -3125,7 +3195,7 @@
           <w:ilvl w:val="1"/>
           <w:numId w:val="5"/>
         </w:numPr>
-        <w:spacing w:line="360" w:lineRule="auto"/>
+        <w:spacing w:line="480" w:lineRule="auto"/>
         <w:jc w:val="both"/>
         <w:rPr>
           <w:rFonts w:ascii="Times New Roman" w:hAnsi="Times New Roman" w:cs="Times New Roman"/>
@@ -3141,7 +3211,6 @@
           <w:szCs w:val="24"/>
           <w:lang w:val="id-ID"/>
         </w:rPr>
-        <w:lastRenderedPageBreak/>
         <w:t>dapat membantu guru dalam melakukan refleksi atas metode pengajaran mereka</w:t>
       </w:r>
       <w:r>
@@ -3161,7 +3230,7 @@
           <w:ilvl w:val="1"/>
           <w:numId w:val="5"/>
         </w:numPr>
-        <w:spacing w:line="360" w:lineRule="auto"/>
+        <w:spacing w:line="480" w:lineRule="auto"/>
         <w:jc w:val="both"/>
         <w:rPr>
           <w:rFonts w:ascii="Times New Roman" w:hAnsi="Times New Roman" w:cs="Times New Roman"/>
@@ -3196,7 +3265,7 @@
           <w:ilvl w:val="0"/>
           <w:numId w:val="5"/>
         </w:numPr>
-        <w:spacing w:line="360" w:lineRule="auto"/>
+        <w:spacing w:line="480" w:lineRule="auto"/>
         <w:jc w:val="both"/>
         <w:rPr>
           <w:rFonts w:ascii="Times New Roman" w:hAnsi="Times New Roman" w:cs="Times New Roman"/>
@@ -3222,7 +3291,7 @@
           <w:ilvl w:val="1"/>
           <w:numId w:val="5"/>
         </w:numPr>
-        <w:spacing w:line="360" w:lineRule="auto"/>
+        <w:spacing w:line="480" w:lineRule="auto"/>
         <w:jc w:val="both"/>
         <w:rPr>
           <w:rFonts w:ascii="Times New Roman" w:hAnsi="Times New Roman" w:cs="Times New Roman"/>
@@ -3248,7 +3317,7 @@
           <w:ilvl w:val="1"/>
           <w:numId w:val="5"/>
         </w:numPr>
-        <w:spacing w:line="360" w:lineRule="auto"/>
+        <w:spacing w:line="480" w:lineRule="auto"/>
         <w:jc w:val="both"/>
         <w:rPr>
           <w:rFonts w:ascii="Times New Roman" w:hAnsi="Times New Roman" w:cs="Times New Roman"/>
@@ -3274,7 +3343,7 @@
           <w:ilvl w:val="0"/>
           <w:numId w:val="5"/>
         </w:numPr>
-        <w:spacing w:line="360" w:lineRule="auto"/>
+        <w:spacing w:line="480" w:lineRule="auto"/>
         <w:jc w:val="both"/>
         <w:rPr>
           <w:rFonts w:ascii="Times New Roman" w:hAnsi="Times New Roman" w:cs="Times New Roman"/>
@@ -3300,7 +3369,7 @@
           <w:ilvl w:val="1"/>
           <w:numId w:val="5"/>
         </w:numPr>
-        <w:spacing w:line="360" w:lineRule="auto"/>
+        <w:spacing w:line="480" w:lineRule="auto"/>
         <w:jc w:val="both"/>
         <w:rPr>
           <w:rFonts w:ascii="Times New Roman" w:hAnsi="Times New Roman" w:cs="Times New Roman"/>
@@ -3326,7 +3395,7 @@
           <w:ilvl w:val="1"/>
           <w:numId w:val="5"/>
         </w:numPr>
-        <w:spacing w:line="360" w:lineRule="auto"/>
+        <w:spacing w:line="480" w:lineRule="auto"/>
         <w:jc w:val="both"/>
         <w:rPr>
           <w:rFonts w:ascii="Times New Roman" w:hAnsi="Times New Roman" w:cs="Times New Roman"/>
@@ -3344,6 +3413,48 @@
         </w:rPr>
         <w:t>Menerapkan ilmu yang telah didapat selama mengikuti perkuliahan di universitas.</w:t>
       </w:r>
+    </w:p>
+    <w:p>
+      <w:pPr>
+        <w:pStyle w:val="ListParagraph"/>
+        <w:spacing w:line="480" w:lineRule="auto"/>
+        <w:ind w:left="1440"/>
+        <w:jc w:val="both"/>
+        <w:rPr>
+          <w:rFonts w:ascii="Times New Roman" w:hAnsi="Times New Roman" w:cs="Times New Roman"/>
+          <w:sz w:val="24"/>
+          <w:szCs w:val="24"/>
+          <w:lang w:val="id-ID"/>
+        </w:rPr>
+      </w:pPr>
+    </w:p>
+    <w:p>
+      <w:pPr>
+        <w:pStyle w:val="ListParagraph"/>
+        <w:spacing w:line="480" w:lineRule="auto"/>
+        <w:ind w:left="1440"/>
+        <w:jc w:val="both"/>
+        <w:rPr>
+          <w:rFonts w:ascii="Times New Roman" w:hAnsi="Times New Roman" w:cs="Times New Roman"/>
+          <w:sz w:val="24"/>
+          <w:szCs w:val="24"/>
+          <w:lang w:val="id-ID"/>
+        </w:rPr>
+      </w:pPr>
+    </w:p>
+    <w:p>
+      <w:pPr>
+        <w:pStyle w:val="ListParagraph"/>
+        <w:spacing w:line="480" w:lineRule="auto"/>
+        <w:ind w:left="1440"/>
+        <w:jc w:val="both"/>
+        <w:rPr>
+          <w:rFonts w:ascii="Times New Roman" w:hAnsi="Times New Roman" w:cs="Times New Roman"/>
+          <w:sz w:val="24"/>
+          <w:szCs w:val="24"/>
+          <w:lang w:val="id-ID"/>
+        </w:rPr>
+      </w:pPr>
     </w:p>
     <w:p>
       <w:pPr>
@@ -3352,7 +3463,7 @@
           <w:ilvl w:val="0"/>
           <w:numId w:val="2"/>
         </w:numPr>
-        <w:spacing w:line="360" w:lineRule="auto"/>
+        <w:spacing w:line="480" w:lineRule="auto"/>
         <w:jc w:val="both"/>
         <w:rPr>
           <w:rFonts w:ascii="Times New Roman" w:hAnsi="Times New Roman" w:cs="Times New Roman"/>
@@ -3377,7 +3488,7 @@
     </w:p>
     <w:p>
       <w:pPr>
-        <w:spacing w:line="360" w:lineRule="auto"/>
+        <w:spacing w:line="480" w:lineRule="auto"/>
         <w:ind w:firstLine="567"/>
         <w:jc w:val="both"/>
         <w:rPr>
@@ -3423,7 +3534,7 @@
           </w:tcPr>
           <w:p>
             <w:pPr>
-              <w:spacing w:line="360" w:lineRule="auto"/>
+              <w:spacing w:line="480" w:lineRule="auto"/>
               <w:jc w:val="both"/>
               <w:rPr>
                 <w:rFonts w:ascii="Times New Roman" w:hAnsi="Times New Roman" w:cs="Times New Roman"/>
@@ -3449,7 +3560,7 @@
           </w:tcPr>
           <w:p>
             <w:pPr>
-              <w:spacing w:line="360" w:lineRule="auto"/>
+              <w:spacing w:line="480" w:lineRule="auto"/>
               <w:jc w:val="both"/>
               <w:rPr>
                 <w:rFonts w:ascii="Times New Roman" w:hAnsi="Times New Roman" w:cs="Times New Roman"/>
@@ -3475,13 +3586,12 @@
           </w:tcPr>
           <w:p>
             <w:pPr>
-              <w:spacing w:line="360" w:lineRule="auto"/>
+              <w:spacing w:line="480" w:lineRule="auto"/>
               <w:jc w:val="both"/>
               <w:rPr>
                 <w:rFonts w:ascii="Times New Roman" w:hAnsi="Times New Roman" w:cs="Times New Roman"/>
                 <w:sz w:val="24"/>
                 <w:szCs w:val="24"/>
-                <w:lang w:val="id-ID"/>
               </w:rPr>
             </w:pPr>
             <w:r>
@@ -3491,7 +3601,15 @@
                 <w:szCs w:val="24"/>
                 <w:lang w:val="id-ID"/>
               </w:rPr>
-              <w:t>Sistem akan dikembangkan untuk menyesuaikan dengan kemajuan bisnis, sehingga aplikasi akan dimigrasikan saat terjadi perubahan infrastruktur.</w:t>
+              <w:t>Sistem akan dikembangkan untuk menyesuaikan dengan kemajuan bisnis, sehingga aplikasi akan dimigrasikan saat terjadi perubahan infrastruktur</w:t>
+            </w:r>
+            <w:r>
+              <w:rPr>
+                <w:rFonts w:ascii="Times New Roman" w:hAnsi="Times New Roman" w:cs="Times New Roman"/>
+                <w:sz w:val="24"/>
+                <w:szCs w:val="24"/>
+              </w:rPr>
+              <w:t xml:space="preserve"> </w:t>
             </w:r>
             <w:r>
               <w:rPr>
@@ -3539,6 +3657,14 @@
               </w:rPr>
               <w:fldChar w:fldCharType="end"/>
             </w:r>
+            <w:r>
+              <w:rPr>
+                <w:rFonts w:ascii="Times New Roman" w:hAnsi="Times New Roman" w:cs="Times New Roman"/>
+                <w:sz w:val="24"/>
+                <w:szCs w:val="24"/>
+              </w:rPr>
+              <w:t>.</w:t>
+            </w:r>
           </w:p>
         </w:tc>
       </w:tr>
@@ -3549,7 +3675,7 @@
           </w:tcPr>
           <w:p>
             <w:pPr>
-              <w:spacing w:line="360" w:lineRule="auto"/>
+              <w:spacing w:line="480" w:lineRule="auto"/>
               <w:jc w:val="both"/>
               <w:rPr>
                 <w:rFonts w:ascii="Times New Roman" w:hAnsi="Times New Roman" w:cs="Times New Roman"/>
@@ -3573,7 +3699,7 @@
           </w:tcPr>
           <w:p>
             <w:pPr>
-              <w:spacing w:line="360" w:lineRule="auto"/>
+              <w:spacing w:line="480" w:lineRule="auto"/>
               <w:jc w:val="both"/>
               <w:rPr>
                 <w:rFonts w:ascii="Times New Roman" w:hAnsi="Times New Roman" w:cs="Times New Roman"/>
@@ -3599,7 +3725,7 @@
           </w:tcPr>
           <w:p>
             <w:pPr>
-              <w:spacing w:line="360" w:lineRule="auto"/>
+              <w:spacing w:line="480" w:lineRule="auto"/>
               <w:jc w:val="both"/>
               <w:rPr>
                 <w:rFonts w:ascii="Times New Roman" w:hAnsi="Times New Roman" w:cs="Times New Roman"/>
@@ -3627,7 +3753,7 @@
           </w:tcPr>
           <w:p>
             <w:pPr>
-              <w:spacing w:line="360" w:lineRule="auto"/>
+              <w:spacing w:line="480" w:lineRule="auto"/>
               <w:jc w:val="both"/>
               <w:rPr>
                 <w:rFonts w:ascii="Times New Roman" w:hAnsi="Times New Roman" w:cs="Times New Roman"/>
@@ -3651,7 +3777,7 @@
           </w:tcPr>
           <w:p>
             <w:pPr>
-              <w:spacing w:line="360" w:lineRule="auto"/>
+              <w:spacing w:line="480" w:lineRule="auto"/>
               <w:jc w:val="both"/>
               <w:rPr>
                 <w:rFonts w:ascii="Times New Roman" w:hAnsi="Times New Roman" w:cs="Times New Roman"/>
@@ -3677,13 +3803,12 @@
           </w:tcPr>
           <w:p>
             <w:pPr>
-              <w:spacing w:line="360" w:lineRule="auto"/>
+              <w:spacing w:line="480" w:lineRule="auto"/>
               <w:jc w:val="both"/>
               <w:rPr>
                 <w:rFonts w:ascii="Times New Roman" w:hAnsi="Times New Roman" w:cs="Times New Roman"/>
                 <w:sz w:val="24"/>
                 <w:szCs w:val="24"/>
-                <w:lang w:val="id-ID"/>
               </w:rPr>
             </w:pPr>
             <w:r>
@@ -3718,7 +3843,7 @@
                 <w:sz w:val="24"/>
                 <w:szCs w:val="24"/>
               </w:rPr>
-              <w:t xml:space="preserve">. </w:t>
+              <w:t xml:space="preserve"> </w:t>
             </w:r>
             <w:r>
               <w:rPr>
@@ -3766,6 +3891,14 @@
               </w:rPr>
               <w:fldChar w:fldCharType="end"/>
             </w:r>
+            <w:r>
+              <w:rPr>
+                <w:rFonts w:ascii="Times New Roman" w:hAnsi="Times New Roman" w:cs="Times New Roman"/>
+                <w:sz w:val="24"/>
+                <w:szCs w:val="24"/>
+              </w:rPr>
+              <w:t>.</w:t>
+            </w:r>
           </w:p>
         </w:tc>
       </w:tr>
@@ -3776,7 +3909,7 @@
           </w:tcPr>
           <w:p>
             <w:pPr>
-              <w:spacing w:line="360" w:lineRule="auto"/>
+              <w:spacing w:line="480" w:lineRule="auto"/>
               <w:jc w:val="both"/>
               <w:rPr>
                 <w:rFonts w:ascii="Times New Roman" w:hAnsi="Times New Roman" w:cs="Times New Roman"/>
@@ -3790,7 +3923,6 @@
                 <w:sz w:val="24"/>
                 <w:szCs w:val="24"/>
               </w:rPr>
-              <w:lastRenderedPageBreak/>
               <w:t>Convolutional Neural Network</w:t>
             </w:r>
           </w:p>
@@ -3801,7 +3933,7 @@
           </w:tcPr>
           <w:p>
             <w:pPr>
-              <w:spacing w:line="360" w:lineRule="auto"/>
+              <w:spacing w:line="480" w:lineRule="auto"/>
               <w:jc w:val="both"/>
               <w:rPr>
                 <w:rFonts w:ascii="Times New Roman" w:hAnsi="Times New Roman" w:cs="Times New Roman"/>
@@ -3827,7 +3959,7 @@
           </w:tcPr>
           <w:p>
             <w:pPr>
-              <w:spacing w:line="360" w:lineRule="auto"/>
+              <w:spacing w:line="480" w:lineRule="auto"/>
               <w:jc w:val="both"/>
               <w:rPr>
                 <w:rFonts w:ascii="Times New Roman" w:hAnsi="Times New Roman" w:cs="Times New Roman"/>
@@ -3858,7 +3990,15 @@
                 <w:sz w:val="24"/>
                 <w:szCs w:val="24"/>
               </w:rPr>
-              <w:t>mendeteksi    dan    mengenali    objeck    pada image,  yang  merupakan  vektor  berdimensi tinggi     yang     akan     melibatkan     banyak parameter untuk mencirikan jaringan.</w:t>
+              <w:t>mendeteksi    dan    mengenali    objeck    pada image,  yang  merupakan  vektor  berdimensi tinggi     yang     akan     melibatkan     banyak parameter untuk mencirikan jaringan</w:t>
+            </w:r>
+            <w:r>
+              <w:rPr>
+                <w:rFonts w:ascii="Times New Roman" w:hAnsi="Times New Roman" w:cs="Times New Roman"/>
+                <w:sz w:val="24"/>
+                <w:szCs w:val="24"/>
+              </w:rPr>
+              <w:t xml:space="preserve"> </w:t>
             </w:r>
             <w:r>
               <w:rPr>
@@ -3901,6 +4041,14 @@
               </w:rPr>
               <w:fldChar w:fldCharType="end"/>
             </w:r>
+            <w:r>
+              <w:rPr>
+                <w:rFonts w:ascii="Times New Roman" w:hAnsi="Times New Roman" w:cs="Times New Roman"/>
+                <w:sz w:val="24"/>
+                <w:szCs w:val="24"/>
+              </w:rPr>
+              <w:t>.</w:t>
+            </w:r>
           </w:p>
         </w:tc>
       </w:tr>
@@ -3911,7 +4059,7 @@
           </w:tcPr>
           <w:p>
             <w:pPr>
-              <w:spacing w:line="360" w:lineRule="auto"/>
+              <w:spacing w:line="480" w:lineRule="auto"/>
               <w:jc w:val="both"/>
               <w:rPr>
                 <w:rFonts w:ascii="Times New Roman" w:hAnsi="Times New Roman" w:cs="Times New Roman"/>
@@ -3925,6 +4073,7 @@
                 <w:sz w:val="24"/>
                 <w:szCs w:val="24"/>
               </w:rPr>
+              <w:lastRenderedPageBreak/>
               <w:t>Pengelolaan Kelas</w:t>
             </w:r>
           </w:p>
@@ -3935,7 +4084,7 @@
           </w:tcPr>
           <w:p>
             <w:pPr>
-              <w:spacing w:line="360" w:lineRule="auto"/>
+              <w:spacing w:line="480" w:lineRule="auto"/>
               <w:jc w:val="both"/>
               <w:rPr>
                 <w:rFonts w:ascii="Times New Roman" w:hAnsi="Times New Roman" w:cs="Times New Roman"/>
@@ -3959,7 +4108,7 @@
           </w:tcPr>
           <w:p>
             <w:pPr>
-              <w:spacing w:line="360" w:lineRule="auto"/>
+              <w:spacing w:line="480" w:lineRule="auto"/>
               <w:jc w:val="both"/>
               <w:rPr>
                 <w:rFonts w:ascii="Times New Roman" w:hAnsi="Times New Roman" w:cs="Times New Roman"/>
@@ -3974,7 +4123,7 @@
                 <w:szCs w:val="24"/>
                 <w:lang w:val="id-ID"/>
               </w:rPr>
-              <w:t>serangkaian tindakan dan strategi yang dilakukan oleh guru untuk menciptakan lingkungan belajar yang efektif, teratur, dan kondusif di dalam kelas.</w:t>
+              <w:t>serangkaian tindakan dan strategi yang dilakukan oleh guru untuk menciptakan lingkungan belajar yang efektif, teratur, dan kondusif di dalam kelas</w:t>
             </w:r>
             <w:r>
               <w:rPr>
@@ -3982,7 +4131,7 @@
                 <w:sz w:val="24"/>
                 <w:szCs w:val="24"/>
               </w:rPr>
-              <w:t>.</w:t>
+              <w:t xml:space="preserve"> </w:t>
             </w:r>
             <w:r>
               <w:rPr>
@@ -4025,13 +4174,21 @@
               </w:rPr>
               <w:fldChar w:fldCharType="end"/>
             </w:r>
+            <w:r>
+              <w:rPr>
+                <w:rFonts w:ascii="Times New Roman" w:hAnsi="Times New Roman" w:cs="Times New Roman"/>
+                <w:sz w:val="24"/>
+                <w:szCs w:val="24"/>
+              </w:rPr>
+              <w:t>.</w:t>
+            </w:r>
           </w:p>
         </w:tc>
       </w:tr>
     </w:tbl>
     <w:p>
       <w:pPr>
-        <w:spacing w:line="360" w:lineRule="auto"/>
+        <w:spacing w:line="480" w:lineRule="auto"/>
         <w:ind w:firstLine="720"/>
         <w:jc w:val="both"/>
         <w:rPr>
@@ -4085,7 +4242,7 @@
           <w:ilvl w:val="0"/>
           <w:numId w:val="2"/>
         </w:numPr>
-        <w:spacing w:line="360" w:lineRule="auto"/>
+        <w:spacing w:line="480" w:lineRule="auto"/>
         <w:jc w:val="both"/>
         <w:rPr>
           <w:rFonts w:ascii="Times New Roman" w:hAnsi="Times New Roman" w:cs="Times New Roman"/>
@@ -4110,7 +4267,7 @@
     </w:p>
     <w:p>
       <w:pPr>
-        <w:spacing w:line="360" w:lineRule="auto"/>
+        <w:spacing w:line="480" w:lineRule="auto"/>
         <w:jc w:val="both"/>
         <w:rPr>
           <w:rFonts w:ascii="Times New Roman" w:hAnsi="Times New Roman" w:cs="Times New Roman"/>
@@ -4169,7 +4326,7 @@
     </w:p>
     <w:p>
       <w:pPr>
-        <w:spacing w:line="360" w:lineRule="auto"/>
+        <w:spacing w:line="480" w:lineRule="auto"/>
         <w:jc w:val="both"/>
         <w:rPr>
           <w:rFonts w:ascii="Times New Roman" w:hAnsi="Times New Roman" w:cs="Times New Roman"/>
@@ -4210,7 +4367,7 @@
     </w:p>
     <w:p>
       <w:pPr>
-        <w:spacing w:line="360" w:lineRule="auto"/>
+        <w:spacing w:line="480" w:lineRule="auto"/>
         <w:jc w:val="both"/>
         <w:rPr>
           <w:rFonts w:ascii="Times New Roman" w:hAnsi="Times New Roman" w:cs="Times New Roman"/>
@@ -4257,7 +4414,7 @@
     </w:p>
     <w:p>
       <w:pPr>
-        <w:spacing w:line="360" w:lineRule="auto"/>
+        <w:spacing w:line="480" w:lineRule="auto"/>
         <w:jc w:val="both"/>
         <w:rPr>
           <w:rFonts w:ascii="Times New Roman" w:hAnsi="Times New Roman" w:cs="Times New Roman"/>
@@ -4283,7 +4440,7 @@
         <w:autoSpaceDE w:val="0"/>
         <w:autoSpaceDN w:val="0"/>
         <w:adjustRightInd w:val="0"/>
-        <w:spacing w:line="360" w:lineRule="auto"/>
+        <w:spacing w:line="480" w:lineRule="auto"/>
         <w:ind w:left="640" w:hanging="640"/>
         <w:rPr>
           <w:rFonts w:ascii="Times New Roman" w:hAnsi="Times New Roman" w:cs="Times New Roman"/>
@@ -4370,7 +4527,7 @@
         <w:autoSpaceDE w:val="0"/>
         <w:autoSpaceDN w:val="0"/>
         <w:adjustRightInd w:val="0"/>
-        <w:spacing w:line="360" w:lineRule="auto"/>
+        <w:spacing w:line="480" w:lineRule="auto"/>
         <w:ind w:left="640" w:hanging="640"/>
         <w:rPr>
           <w:rFonts w:ascii="Times New Roman" w:hAnsi="Times New Roman" w:cs="Times New Roman"/>
@@ -4430,7 +4587,7 @@
         <w:autoSpaceDE w:val="0"/>
         <w:autoSpaceDN w:val="0"/>
         <w:adjustRightInd w:val="0"/>
-        <w:spacing w:line="360" w:lineRule="auto"/>
+        <w:spacing w:line="480" w:lineRule="auto"/>
         <w:ind w:left="640" w:hanging="640"/>
         <w:rPr>
           <w:rFonts w:ascii="Times New Roman" w:hAnsi="Times New Roman" w:cs="Times New Roman"/>
@@ -4490,7 +4647,7 @@
         <w:autoSpaceDE w:val="0"/>
         <w:autoSpaceDN w:val="0"/>
         <w:adjustRightInd w:val="0"/>
-        <w:spacing w:line="360" w:lineRule="auto"/>
+        <w:spacing w:line="480" w:lineRule="auto"/>
         <w:ind w:left="640" w:hanging="640"/>
         <w:rPr>
           <w:rFonts w:ascii="Times New Roman" w:hAnsi="Times New Roman" w:cs="Times New Roman"/>
@@ -4550,7 +4707,7 @@
         <w:autoSpaceDE w:val="0"/>
         <w:autoSpaceDN w:val="0"/>
         <w:adjustRightInd w:val="0"/>
-        <w:spacing w:line="360" w:lineRule="auto"/>
+        <w:spacing w:line="480" w:lineRule="auto"/>
         <w:ind w:left="640" w:hanging="640"/>
         <w:rPr>
           <w:rFonts w:ascii="Times New Roman" w:hAnsi="Times New Roman" w:cs="Times New Roman"/>
@@ -4610,7 +4767,7 @@
         <w:autoSpaceDE w:val="0"/>
         <w:autoSpaceDN w:val="0"/>
         <w:adjustRightInd w:val="0"/>
-        <w:spacing w:line="360" w:lineRule="auto"/>
+        <w:spacing w:line="480" w:lineRule="auto"/>
         <w:ind w:left="640" w:hanging="640"/>
         <w:rPr>
           <w:rFonts w:ascii="Times New Roman" w:hAnsi="Times New Roman" w:cs="Times New Roman"/>
@@ -4670,7 +4827,7 @@
         <w:autoSpaceDE w:val="0"/>
         <w:autoSpaceDN w:val="0"/>
         <w:adjustRightInd w:val="0"/>
-        <w:spacing w:line="360" w:lineRule="auto"/>
+        <w:spacing w:line="480" w:lineRule="auto"/>
         <w:ind w:left="640" w:hanging="640"/>
         <w:rPr>
           <w:rFonts w:ascii="Times New Roman" w:hAnsi="Times New Roman" w:cs="Times New Roman"/>
@@ -4699,7 +4856,18 @@
           <w:szCs w:val="24"/>
         </w:rPr>
         <w:tab/>
-        <w:t xml:space="preserve">T. Septiani and Y. M. Hidayati, “Studi Kesiapan Guru Melaksanakan Kurikulum 2013 Dalam Pembelajaran Berbasis Tematik Integratif Di Sekolah Dasar Se Kecamatan Colomadu Tahun Ajaran 2014/2015 [Teacher Readiness Study Implementing Curriculum 2013 in Integrative Thematic-Based Learning in El,” </w:t>
+        <w:t xml:space="preserve">T. Septiani and Y. M. Hidayati, “Studi Kesiapan Guru Melaksanakan Kurikulum 2013 Dalam Pembelajaran Berbasis Tematik Integratif Di </w:t>
+      </w:r>
+      <w:r>
+        <w:rPr>
+          <w:rFonts w:ascii="Times New Roman" w:hAnsi="Times New Roman" w:cs="Times New Roman"/>
+          <w:noProof/>
+          <w:kern w:val="0"/>
+          <w:sz w:val="24"/>
+          <w:szCs w:val="24"/>
+        </w:rPr>
+        <w:lastRenderedPageBreak/>
+        <w:t xml:space="preserve">Sekolah Dasar Se Kecamatan Colomadu Tahun Ajaran 2014/2015 [Teacher Readiness Study Implementing Curriculum 2013 in Integrative Thematic-Based Learning in El,” </w:t>
       </w:r>
       <w:r>
         <w:rPr>
@@ -4730,7 +4898,7 @@
         <w:autoSpaceDE w:val="0"/>
         <w:autoSpaceDN w:val="0"/>
         <w:adjustRightInd w:val="0"/>
-        <w:spacing w:line="360" w:lineRule="auto"/>
+        <w:spacing w:line="480" w:lineRule="auto"/>
         <w:ind w:left="640" w:hanging="640"/>
         <w:rPr>
           <w:rFonts w:ascii="Times New Roman" w:hAnsi="Times New Roman" w:cs="Times New Roman"/>
@@ -4790,7 +4958,7 @@
         <w:autoSpaceDE w:val="0"/>
         <w:autoSpaceDN w:val="0"/>
         <w:adjustRightInd w:val="0"/>
-        <w:spacing w:line="360" w:lineRule="auto"/>
+        <w:spacing w:line="480" w:lineRule="auto"/>
         <w:ind w:left="640" w:hanging="640"/>
         <w:rPr>
           <w:rFonts w:ascii="Times New Roman" w:hAnsi="Times New Roman" w:cs="Times New Roman"/>
@@ -4808,7 +4976,6 @@
           <w:sz w:val="24"/>
           <w:szCs w:val="24"/>
         </w:rPr>
-        <w:lastRenderedPageBreak/>
         <w:t>[9]</w:t>
       </w:r>
       <w:r>
@@ -4851,7 +5018,7 @@
         <w:autoSpaceDE w:val="0"/>
         <w:autoSpaceDN w:val="0"/>
         <w:adjustRightInd w:val="0"/>
-        <w:spacing w:line="360" w:lineRule="auto"/>
+        <w:spacing w:line="480" w:lineRule="auto"/>
         <w:ind w:left="640" w:hanging="640"/>
         <w:rPr>
           <w:rFonts w:ascii="Times New Roman" w:hAnsi="Times New Roman" w:cs="Times New Roman"/>
@@ -4911,7 +5078,7 @@
         <w:autoSpaceDE w:val="0"/>
         <w:autoSpaceDN w:val="0"/>
         <w:adjustRightInd w:val="0"/>
-        <w:spacing w:line="360" w:lineRule="auto"/>
+        <w:spacing w:line="480" w:lineRule="auto"/>
         <w:ind w:left="640" w:hanging="640"/>
         <w:rPr>
           <w:rFonts w:ascii="Times New Roman" w:hAnsi="Times New Roman" w:cs="Times New Roman"/>
@@ -4971,7 +5138,7 @@
         <w:autoSpaceDE w:val="0"/>
         <w:autoSpaceDN w:val="0"/>
         <w:adjustRightInd w:val="0"/>
-        <w:spacing w:line="360" w:lineRule="auto"/>
+        <w:spacing w:line="480" w:lineRule="auto"/>
         <w:ind w:left="640" w:hanging="640"/>
         <w:rPr>
           <w:rFonts w:ascii="Times New Roman" w:hAnsi="Times New Roman" w:cs="Times New Roman"/>
@@ -5025,7 +5192,7 @@
     </w:p>
     <w:p>
       <w:pPr>
-        <w:spacing w:line="360" w:lineRule="auto"/>
+        <w:spacing w:line="480" w:lineRule="auto"/>
         <w:jc w:val="both"/>
         <w:rPr>
           <w:rFonts w:ascii="Times New Roman" w:hAnsi="Times New Roman" w:cs="Times New Roman"/>

</xml_diff>